<commit_message>
lydia edited asset list and GDD
</commit_message>
<xml_diff>
--- a/GDD Team 7.docx
+++ b/GDD Team 7.docx
@@ -317,92 +317,128 @@
         </w:rPr>
         <w:t xml:space="preserve"> required on canvas.</w:t>
       </w:r>
-      <w:bookmarkStart w:id="13" w:name="_GoBack"/>
+    </w:p>
+    <w:p>
+      <w:pPr>
+        <w:rPr>
+          <w:color w:val="C12424"/>
+        </w:rPr>
+      </w:pPr>
+      <w:r>
+        <w:rPr>
+          <w:color w:val="C12424"/>
+        </w:rPr>
+        <w:t>[Describe what state the game should be in and list all the assets, code, art, etc. that should be done at the end of day/milestone one and by whom. Do not assign something to people until the start of each day!]</w:t>
+      </w:r>
+    </w:p>
+    <w:p>
+      <w:pPr>
+        <w:pStyle w:val="Heading2"/>
+      </w:pPr>
+      <w:bookmarkStart w:id="13" w:name="_26in1rg" w:colFirst="0" w:colLast="0"/>
       <w:bookmarkEnd w:id="13"/>
-    </w:p>
-    <w:p>
-      <w:pPr>
-        <w:rPr>
-          <w:color w:val="C12424"/>
-        </w:rPr>
-      </w:pPr>
-      <w:r>
-        <w:rPr>
-          <w:color w:val="C12424"/>
-        </w:rPr>
-        <w:t>[Describe what state the game should be in and list all the assets, code, art, etc. that should be done at the end of day/milestone one and by whom. Do not assign something to people until the start of each day!]</w:t>
+      <w:r>
+        <w:t>Day 2</w:t>
+      </w:r>
+    </w:p>
+    <w:p>
+      <w:pPr>
+        <w:rPr>
+          <w:color w:val="auto"/>
+        </w:rPr>
+      </w:pPr>
+      <w:r>
+        <w:rPr>
+          <w:color w:val="auto"/>
+        </w:rPr>
+        <w:t xml:space="preserve">Our Trello list is updated and items have been moved into progression. We have started working on various jobs assigned to us by the director. The game is being worked on by our tech lead and the backgrounds will be made for the game. At the end of the day we should have our work turned in and a considerable amount of the game placed in. </w:t>
+      </w:r>
+    </w:p>
+    <w:p>
+      <w:r>
+        <w:rPr>
+          <w:color w:val="C12424"/>
+        </w:rPr>
+        <w:t xml:space="preserve">[Describe what state the game should be in and list all the assets, code, art, etc. that should be done at the end of day/milestone two and by whom. Do not assign something to people until the start of each </w:t>
+      </w:r>
+      <w:proofErr w:type="gramStart"/>
+      <w:r>
+        <w:rPr>
+          <w:color w:val="C12424"/>
+        </w:rPr>
+        <w:t>day!.</w:t>
+      </w:r>
+      <w:proofErr w:type="gramEnd"/>
+      <w:r>
+        <w:rPr>
+          <w:color w:val="C12424"/>
+        </w:rPr>
+        <w:t>]</w:t>
       </w:r>
     </w:p>
     <w:p>
       <w:pPr>
         <w:pStyle w:val="Heading2"/>
       </w:pPr>
-      <w:bookmarkStart w:id="14" w:name="_26in1rg" w:colFirst="0" w:colLast="0"/>
+      <w:bookmarkStart w:id="14" w:name="_lnxbz9" w:colFirst="0" w:colLast="0"/>
       <w:bookmarkEnd w:id="14"/>
       <w:r>
-        <w:t>Day 2</w:t>
-      </w:r>
-    </w:p>
-    <w:p>
-      <w:r>
-        <w:rPr>
-          <w:color w:val="C12424"/>
-        </w:rPr>
-        <w:t xml:space="preserve">[Describe what state the game should be in and list all the assets, code, art, etc. that should be done at the end of day/milestone two and by whom. Do not assign something to people until the start of each </w:t>
-      </w:r>
-      <w:proofErr w:type="gramStart"/>
-      <w:r>
-        <w:rPr>
-          <w:color w:val="C12424"/>
-        </w:rPr>
-        <w:t>day!.</w:t>
-      </w:r>
-      <w:proofErr w:type="gramEnd"/>
-      <w:r>
-        <w:rPr>
-          <w:color w:val="C12424"/>
-        </w:rPr>
-        <w:t>]</w:t>
-      </w:r>
+        <w:t>Day 3</w:t>
+      </w:r>
+    </w:p>
+    <w:p>
+      <w:pPr>
+        <w:rPr>
+          <w:color w:val="C12424"/>
+        </w:rPr>
+      </w:pPr>
+      <w:r>
+        <w:rPr>
+          <w:color w:val="C12424"/>
+        </w:rPr>
+        <w:t>[Describe what state the game should be in and list all the assets, code, art, etc. that should be done at the end of day/milestone three and by whom. Do not assign something to people until the start of each day!]</w:t>
+      </w:r>
+    </w:p>
+    <w:p>
+      <w:pPr>
+        <w:rPr>
+          <w:color w:val="C12424"/>
+        </w:rPr>
+      </w:pPr>
     </w:p>
     <w:p>
       <w:pPr>
         <w:pStyle w:val="Heading2"/>
       </w:pPr>
-      <w:bookmarkStart w:id="15" w:name="_lnxbz9" w:colFirst="0" w:colLast="0"/>
+      <w:r>
+        <w:t>Day 4</w:t>
+      </w:r>
+    </w:p>
+    <w:p>
+      <w:r>
+        <w:t xml:space="preserve">The game should hopefully be finished at this point. Art should be incorporated </w:t>
+      </w:r>
+      <w:r>
+        <w:t xml:space="preserve">into the final version. Sound will be inserted into the </w:t>
+      </w:r>
+      <w:proofErr w:type="spellStart"/>
+      <w:r>
+        <w:t>playthrough</w:t>
+      </w:r>
+      <w:proofErr w:type="spellEnd"/>
+      <w:r>
+        <w:t xml:space="preserve">. The game will be </w:t>
+      </w:r>
+      <w:proofErr w:type="spellStart"/>
+      <w:r>
+        <w:t>effectivley</w:t>
+      </w:r>
+      <w:proofErr w:type="spellEnd"/>
+      <w:r>
+        <w:t xml:space="preserve"> playable and whatever needs to go to canvas is turned in.</w:t>
+      </w:r>
+      <w:bookmarkStart w:id="15" w:name="_GoBack"/>
       <w:bookmarkEnd w:id="15"/>
-      <w:r>
-        <w:t>Day 3</w:t>
-      </w:r>
-    </w:p>
-    <w:p>
-      <w:pPr>
-        <w:rPr>
-          <w:color w:val="C12424"/>
-        </w:rPr>
-      </w:pPr>
-      <w:r>
-        <w:rPr>
-          <w:color w:val="C12424"/>
-        </w:rPr>
-        <w:t>[Describe what state the game should be in and list all the assets, code, art, etc. that should be done at the end of day/milestone three and by whom. Do not assign something to people until the start of each day!]</w:t>
-      </w:r>
-    </w:p>
-    <w:p>
-      <w:pPr>
-        <w:rPr>
-          <w:color w:val="C12424"/>
-        </w:rPr>
-      </w:pPr>
-    </w:p>
-    <w:p>
-      <w:pPr>
-        <w:pStyle w:val="Heading2"/>
-      </w:pPr>
-      <w:r>
-        <w:lastRenderedPageBreak/>
-        <w:t>Day 4</w:t>
-      </w:r>
     </w:p>
     <w:p>
       <w:r>

</xml_diff>

<commit_message>
lydia wrote more on the GDD
</commit_message>
<xml_diff>
--- a/GDD Team 7.docx
+++ b/GDD Team 7.docx
@@ -11,6 +11,9 @@
       <w:r>
         <w:t>Game Design Document</w:t>
       </w:r>
+      <w:r>
+        <w:t xml:space="preserve"> (Team 7)</w:t>
+      </w:r>
     </w:p>
     <w:p>
       <w:pPr>
@@ -35,50 +38,23 @@
       <w:bookmarkEnd w:id="3"/>
     </w:p>
     <w:p>
-      <w:pPr>
-        <w:pStyle w:val="Heading2"/>
-      </w:pPr>
-      <w:r>
-        <w:rPr>
-          <w:color w:val="auto"/>
-          <w:sz w:val="22"/>
-          <w:szCs w:val="22"/>
-        </w:rPr>
+      <w:r>
         <w:t xml:space="preserve">This </w:t>
       </w:r>
       <w:r>
-        <w:rPr>
-          <w:color w:val="auto"/>
-          <w:sz w:val="22"/>
-          <w:szCs w:val="22"/>
-        </w:rPr>
-        <w:t xml:space="preserve">aesthetically </w:t>
-      </w:r>
-      <w:r>
-        <w:rPr>
-          <w:color w:val="auto"/>
-          <w:sz w:val="22"/>
-          <w:szCs w:val="22"/>
-        </w:rPr>
-        <w:t xml:space="preserve">pleasing version of Pong is designed with coherent colors and incorporates fitting music and sound effects. The players can absorb the feel of </w:t>
-      </w:r>
-    </w:p>
-    <w:p>
-      <w:pPr>
-        <w:pStyle w:val="Heading2"/>
-        <w:rPr>
-          <w:color w:val="C12424"/>
-          <w:sz w:val="22"/>
-          <w:szCs w:val="22"/>
-        </w:rPr>
-      </w:pPr>
-      <w:r>
-        <w:rPr>
-          <w:color w:val="C12424"/>
-          <w:sz w:val="22"/>
-          <w:szCs w:val="22"/>
-        </w:rPr>
-        <w:t>[A one or two sentence description of the game that captures the feel of the game. You want this to be accurate and exciting because it is what you would use to pitch the game to potential funders of the game as well as Steam or other vendor’s descriptions.]</w:t>
+        <w:t xml:space="preserve">stylized </w:t>
+      </w:r>
+      <w:r>
+        <w:t>new versio</w:t>
+      </w:r>
+      <w:r>
+        <w:t xml:space="preserve">n of pong is aimed at players who prefer simplistic game play. Our theme Blue City </w:t>
+      </w:r>
+      <w:r>
+        <w:t>Studio</w:t>
+      </w:r>
+      <w:r>
+        <w:t xml:space="preserve"> has been designed for players to feel right at home.</w:t>
       </w:r>
     </w:p>
     <w:p>
@@ -94,6 +70,126 @@
     <w:p>
       <w:pPr>
         <w:rPr>
+          <w:color w:val="auto"/>
+        </w:rPr>
+      </w:pPr>
+      <w:r>
+        <w:rPr>
+          <w:color w:val="auto"/>
+        </w:rPr>
+        <w:t>Our opening menu displays a b</w:t>
+      </w:r>
+      <w:r>
+        <w:rPr>
+          <w:color w:val="auto"/>
+        </w:rPr>
+        <w:t>ackground that includes</w:t>
+      </w:r>
+      <w:r>
+        <w:t xml:space="preserve"> </w:t>
+      </w:r>
+      <w:r>
+        <w:rPr>
+          <w:color w:val="auto"/>
+        </w:rPr>
+        <w:t>furniture</w:t>
+      </w:r>
+      <w:r>
+        <w:rPr>
+          <w:color w:val="auto"/>
+        </w:rPr>
+        <w:t xml:space="preserve"> from a </w:t>
+      </w:r>
+      <w:r>
+        <w:rPr>
+          <w:color w:val="auto"/>
+        </w:rPr>
+        <w:t xml:space="preserve">thematic </w:t>
+      </w:r>
+      <w:r>
+        <w:rPr>
+          <w:color w:val="auto"/>
+        </w:rPr>
+        <w:t>studio apartment</w:t>
+      </w:r>
+      <w:r>
+        <w:rPr>
+          <w:color w:val="auto"/>
+        </w:rPr>
+        <w:t>.</w:t>
+      </w:r>
+      <w:r>
+        <w:rPr>
+          <w:color w:val="auto"/>
+        </w:rPr>
+        <w:t xml:space="preserve"> </w:t>
+      </w:r>
+      <w:r>
+        <w:rPr>
+          <w:color w:val="auto"/>
+        </w:rPr>
+        <w:t>The blue</w:t>
+      </w:r>
+      <w:r>
+        <w:rPr>
+          <w:color w:val="auto"/>
+        </w:rPr>
+        <w:t xml:space="preserve"> lamps act as </w:t>
+      </w:r>
+      <w:r>
+        <w:rPr>
+          <w:color w:val="auto"/>
+        </w:rPr>
+        <w:t xml:space="preserve">the main </w:t>
+      </w:r>
+      <w:r>
+        <w:rPr>
+          <w:color w:val="auto"/>
+        </w:rPr>
+        <w:t>buttons for the players to interact with.</w:t>
+      </w:r>
+      <w:r>
+        <w:rPr>
+          <w:color w:val="auto"/>
+        </w:rPr>
+        <w:t xml:space="preserve"> The gameplay is a basic game of pong with a twist. The </w:t>
+      </w:r>
+      <w:proofErr w:type="spellStart"/>
+      <w:r>
+        <w:rPr>
+          <w:color w:val="auto"/>
+        </w:rPr>
+        <w:t>reoccuring</w:t>
+      </w:r>
+      <w:proofErr w:type="spellEnd"/>
+      <w:r>
+        <w:rPr>
+          <w:color w:val="auto"/>
+        </w:rPr>
+        <w:t xml:space="preserve"> blue lamps in the background turn on and off performing as an obstacle for the ball when they touch. The players will compete until one player achieves 10 points. They will be rewarded</w:t>
+      </w:r>
+      <w:r>
+        <w:rPr>
+          <w:color w:val="auto"/>
+        </w:rPr>
+        <w:t xml:space="preserve"> with a </w:t>
+      </w:r>
+      <w:r>
+        <w:rPr>
+          <w:color w:val="auto"/>
+        </w:rPr>
+        <w:t xml:space="preserve">themed background </w:t>
+      </w:r>
+      <w:r>
+        <w:rPr>
+          <w:color w:val="auto"/>
+        </w:rPr>
+        <w:t>that tells them which player won.</w:t>
+      </w:r>
+    </w:p>
+    <w:p>
+      <w:pPr>
+        <w:rPr>
           <w:color w:val="C12424"/>
         </w:rPr>
       </w:pPr>
@@ -103,13 +199,6 @@
         </w:rPr>
         <w:t>[Summarize the game you are going to be creating here. It gives context for the sections that will be coming up.]</w:t>
       </w:r>
-    </w:p>
-    <w:p>
-      <w:pPr>
-        <w:rPr>
-          <w:color w:val="C12424"/>
-        </w:rPr>
-      </w:pPr>
     </w:p>
     <w:p>
       <w:pPr>
@@ -134,6 +223,15 @@
     <w:p>
       <w:pPr>
         <w:rPr>
+          <w:color w:val="auto"/>
+        </w:rPr>
+      </w:pPr>
+      <w:bookmarkStart w:id="7" w:name="_GoBack"/>
+      <w:bookmarkEnd w:id="7"/>
+    </w:p>
+    <w:p>
+      <w:pPr>
+        <w:rPr>
           <w:color w:val="C12424"/>
         </w:rPr>
       </w:pPr>
@@ -141,21 +239,33 @@
         <w:rPr>
           <w:color w:val="C12424"/>
         </w:rPr>
+        <w:t xml:space="preserve"> </w:t>
+      </w:r>
+      <w:r>
+        <w:rPr>
+          <w:color w:val="C12424"/>
+        </w:rPr>
         <w:t>[This section should detail what the player will see in the first couple of minutes when they launch the game and begin to play. Since this game is so small, think of this as more of a brief description of the first few seconds of gameplay. What do you want the player to immediately notice and feel?]</w:t>
       </w:r>
-      <w:bookmarkStart w:id="7" w:name="_3dy6vkm" w:colFirst="0" w:colLast="0"/>
-      <w:bookmarkEnd w:id="7"/>
+      <w:bookmarkStart w:id="8" w:name="_3dy6vkm" w:colFirst="0" w:colLast="0"/>
+      <w:bookmarkEnd w:id="8"/>
     </w:p>
     <w:p>
       <w:pPr>
         <w:pStyle w:val="Heading2"/>
+      </w:pPr>
+      <w:r>
+        <w:lastRenderedPageBreak/>
+        <w:t>Game Flow</w:t>
+      </w:r>
+    </w:p>
+    <w:p>
+      <w:pPr>
+        <w:pStyle w:val="Heading2"/>
         <w:rPr>
           <w:color w:val="C12424"/>
         </w:rPr>
       </w:pPr>
-      <w:r>
-        <w:t>Game Flow</w:t>
-      </w:r>
       <w:r>
         <w:rPr>
           <w:noProof/>
@@ -165,12 +275,12 @@
         <w:drawing>
           <wp:inline distT="0" distB="0" distL="0" distR="0" wp14:anchorId="5BF01FE3" wp14:editId="26043D67">
             <wp:extent cx="5594350" cy="1104900"/>
-            <wp:effectExtent l="19050" t="0" r="44450" b="0"/>
+            <wp:effectExtent l="19050" t="38100" r="44450" b="57150"/>
             <wp:docPr id="1" name="Diagram 1"/>
             <wp:cNvGraphicFramePr/>
             <a:graphic xmlns:a="http://schemas.openxmlformats.org/drawingml/2006/main">
               <a:graphicData uri="http://schemas.openxmlformats.org/drawingml/2006/diagram">
-                <dgm:relIds xmlns:dgm="http://schemas.openxmlformats.org/drawingml/2006/diagram" xmlns:r="http://schemas.openxmlformats.org/officeDocument/2006/relationships" r:dm="rId4" r:lo="rId5" r:qs="rId6" r:cs="rId7"/>
+                <dgm:relIds xmlns:dgm="http://schemas.openxmlformats.org/drawingml/2006/diagram" xmlns:r="http://schemas.openxmlformats.org/officeDocument/2006/relationships" r:dm="rId5" r:lo="rId6" r:qs="rId7" r:cs="rId8"/>
               </a:graphicData>
             </a:graphic>
           </wp:inline>
@@ -192,446 +302,445 @@
     </w:p>
     <w:p>
       <w:pPr>
+        <w:rPr>
+          <w:color w:val="C12424"/>
+        </w:rPr>
+      </w:pPr>
+    </w:p>
+    <w:p>
+      <w:pPr>
         <w:pStyle w:val="Heading2"/>
+      </w:pPr>
+      <w:bookmarkStart w:id="9" w:name="_1t3h5sf" w:colFirst="0" w:colLast="0"/>
+      <w:bookmarkEnd w:id="9"/>
+      <w:r>
+        <w:t>Victory/Lose Conditio</w:t>
+      </w:r>
+      <w:r>
+        <w:t>n</w:t>
+      </w:r>
+    </w:p>
+    <w:p>
+      <w:r>
+        <w:t xml:space="preserve">If player 1 scores 10 points against player 2, a screen will pop up announcing that player 1 has won. If </w:t>
+      </w:r>
+      <w:r>
+        <w:t xml:space="preserve">player </w:t>
+      </w:r>
+      <w:r>
+        <w:t>2</w:t>
+      </w:r>
+      <w:r>
+        <w:t xml:space="preserve"> scores 10 points against player </w:t>
+      </w:r>
+      <w:r>
+        <w:t>1,</w:t>
+      </w:r>
+      <w:r>
+        <w:t xml:space="preserve"> a screen will pop up a</w:t>
+      </w:r>
+      <w:r>
+        <w:t>nnouncing that player 2</w:t>
+      </w:r>
+      <w:r>
+        <w:t xml:space="preserve"> has won.</w:t>
+      </w:r>
+    </w:p>
+    <w:p>
+      <w:pPr>
+        <w:pStyle w:val="Heading2"/>
         <w:rPr>
           <w:color w:val="C12424"/>
         </w:rPr>
       </w:pPr>
-      <w:bookmarkStart w:id="8" w:name="_1t3h5sf" w:colFirst="0" w:colLast="0"/>
-      <w:bookmarkEnd w:id="8"/>
+      <w:bookmarkStart w:id="10" w:name="_4d34og8" w:colFirst="0" w:colLast="0"/>
+      <w:bookmarkEnd w:id="10"/>
+      <w:r>
+        <w:t xml:space="preserve">Asset List </w:t>
+      </w:r>
+      <w:r>
+        <w:rPr>
+          <w:color w:val="C12424"/>
+        </w:rPr>
+        <w:t>[To be written by the Producer]</w:t>
+      </w:r>
+    </w:p>
+    <w:p>
+      <w:pPr>
+        <w:rPr>
+          <w:color w:val="auto"/>
+        </w:rPr>
+      </w:pPr>
+      <w:r>
+        <w:rPr>
+          <w:color w:val="auto"/>
+        </w:rPr>
+        <w:t>C:\Users\lydia.rogers\Desktop\Team 7 Pong\Pong</w:t>
+      </w:r>
+    </w:p>
+    <w:p>
+      <w:pPr>
+        <w:rPr>
+          <w:color w:val="C12424"/>
+        </w:rPr>
+      </w:pPr>
+      <w:r>
+        <w:rPr>
+          <w:color w:val="C12424"/>
+        </w:rPr>
+        <w:t>[Describe the feel of the game here and list out the assets that will need to be created for the project. Most of the heavy lifting will be done in the Art Style Guide that the Art Lead is responsible for yet the GDD has this section to list out the assets that will need to be created and how it pertains to gameplay.]</w:t>
+      </w:r>
+    </w:p>
+    <w:p>
+      <w:pPr>
+        <w:pStyle w:val="Heading1"/>
+      </w:pPr>
+      <w:bookmarkStart w:id="11" w:name="_2s8eyo1" w:colFirst="0" w:colLast="0"/>
+      <w:bookmarkEnd w:id="11"/>
+      <w:r>
+        <w:t>Target Audience</w:t>
+      </w:r>
+    </w:p>
+    <w:p>
+      <w:pPr>
+        <w:rPr>
+          <w:color w:val="auto"/>
+        </w:rPr>
+      </w:pPr>
+      <w:r>
+        <w:rPr>
+          <w:color w:val="auto"/>
+        </w:rPr>
+        <w:t xml:space="preserve">The intended audience is for all ages. Because the theme of this game is designed for the general audiences, it can cater to all players. </w:t>
+      </w:r>
+    </w:p>
+    <w:p>
+      <w:pPr>
+        <w:pStyle w:val="Heading1"/>
+        <w:rPr>
+          <w:color w:val="C12424"/>
+        </w:rPr>
+      </w:pPr>
+      <w:bookmarkStart w:id="12" w:name="_17dp8vu" w:colFirst="0" w:colLast="0"/>
+      <w:bookmarkEnd w:id="12"/>
+      <w:r>
+        <w:t>Schedule</w:t>
+      </w:r>
+    </w:p>
+    <w:p>
+      <w:pPr>
+        <w:pStyle w:val="Heading2"/>
+      </w:pPr>
+      <w:bookmarkStart w:id="13" w:name="_3rdcrjn" w:colFirst="0" w:colLast="0"/>
+      <w:bookmarkEnd w:id="13"/>
+      <w:r>
+        <w:t>Day 1</w:t>
+      </w:r>
+    </w:p>
+    <w:p>
+      <w:pPr>
+        <w:rPr>
+          <w:color w:val="auto"/>
+        </w:rPr>
+      </w:pPr>
+      <w:r>
+        <w:rPr>
+          <w:color w:val="auto"/>
+        </w:rPr>
+        <w:t xml:space="preserve">The state of the game is barely touched, we got into teams and assigned </w:t>
+      </w:r>
+      <w:proofErr w:type="spellStart"/>
+      <w:r>
+        <w:rPr>
+          <w:color w:val="auto"/>
+        </w:rPr>
+        <w:t>eachother</w:t>
+      </w:r>
+      <w:proofErr w:type="spellEnd"/>
+      <w:r>
+        <w:rPr>
+          <w:color w:val="auto"/>
+        </w:rPr>
+        <w:t xml:space="preserve"> team roles. We have the basis of what to turn in canvas on day one. We chose a mood board, broke down sounds, distilled the board, started an asset list, and turned in </w:t>
+      </w:r>
+      <w:proofErr w:type="spellStart"/>
+      <w:r>
+        <w:rPr>
+          <w:color w:val="auto"/>
+        </w:rPr>
+        <w:t>whats</w:t>
+      </w:r>
+      <w:proofErr w:type="spellEnd"/>
+      <w:r>
+        <w:rPr>
+          <w:color w:val="auto"/>
+        </w:rPr>
+        <w:t xml:space="preserve"> required on canvas.</w:t>
+      </w:r>
+    </w:p>
+    <w:p>
+      <w:pPr>
+        <w:pStyle w:val="Heading2"/>
+      </w:pPr>
+      <w:bookmarkStart w:id="14" w:name="_26in1rg" w:colFirst="0" w:colLast="0"/>
+      <w:bookmarkEnd w:id="14"/>
       <w:r>
         <w:lastRenderedPageBreak/>
-        <w:t>Victory/Lose Conditions</w:t>
-      </w:r>
-    </w:p>
-    <w:p>
-      <w:pPr>
-        <w:rPr>
-          <w:color w:val="C12424"/>
-        </w:rPr>
-      </w:pPr>
-      <w:r>
-        <w:rPr>
-          <w:color w:val="C12424"/>
-        </w:rPr>
-        <w:t>[This section should be where you describe all the different scenarios that could end a segment of gameplay. For instance, if the game were about a brawl between players in a battle-</w:t>
+        <w:t>Day 2</w:t>
+      </w:r>
+    </w:p>
+    <w:p>
+      <w:pPr>
+        <w:rPr>
+          <w:color w:val="auto"/>
+        </w:rPr>
+      </w:pPr>
+      <w:r>
+        <w:rPr>
+          <w:color w:val="auto"/>
+        </w:rPr>
+        <w:t xml:space="preserve">Our Trello list is updated and items have been moved into progression. We have started working on various jobs assigned to us by the director. The game is being worked on by our tech lead and the backgrounds will be made for the game. At the end of the day we should have our work turned in and a considerable amount of the game placed in. </w:t>
+      </w:r>
+    </w:p>
+    <w:p>
+      <w:pPr>
+        <w:rPr>
+          <w:b/>
+          <w:color w:val="auto"/>
+        </w:rPr>
+      </w:pPr>
+      <w:r>
+        <w:rPr>
+          <w:b/>
+          <w:color w:val="auto"/>
+        </w:rPr>
+        <w:t>Tasks</w:t>
+      </w:r>
+      <w:r>
+        <w:rPr>
+          <w:b/>
+          <w:color w:val="auto"/>
+        </w:rPr>
+        <w:t xml:space="preserve"> that need to be done today:</w:t>
+      </w:r>
+    </w:p>
+    <w:p>
+      <w:pPr>
+        <w:rPr>
+          <w:color w:val="auto"/>
+        </w:rPr>
+      </w:pPr>
+      <w:r>
+        <w:rPr>
+          <w:b/>
+          <w:color w:val="auto"/>
+        </w:rPr>
+        <w:t xml:space="preserve"> Art:</w:t>
+      </w:r>
+      <w:r>
+        <w:rPr>
+          <w:color w:val="auto"/>
+        </w:rPr>
+        <w:t xml:space="preserve"> Backgrounds completed and place holder art put in</w:t>
+      </w:r>
+      <w:r>
+        <w:rPr>
+          <w:color w:val="auto"/>
+        </w:rPr>
+        <w:t>to the game but not implemented. (Alex is working on the place holder and backgrounds, Octavio is working on the logo and menu screen)</w:t>
+      </w:r>
+    </w:p>
+    <w:p>
+      <w:pPr>
+        <w:rPr>
+          <w:color w:val="auto"/>
+        </w:rPr>
+      </w:pPr>
+      <w:r>
+        <w:rPr>
+          <w:b/>
+          <w:color w:val="auto"/>
+        </w:rPr>
+        <w:t>Tech</w:t>
+      </w:r>
+      <w:r>
+        <w:rPr>
+          <w:b/>
+          <w:color w:val="auto"/>
+        </w:rPr>
+        <w:t>:</w:t>
+      </w:r>
+      <w:r>
+        <w:rPr>
+          <w:color w:val="auto"/>
+        </w:rPr>
+        <w:t xml:space="preserve"> The start screen has working buttons and is able to go through the game. There needs to be a rule change added in as well</w:t>
+      </w:r>
+      <w:r>
+        <w:rPr>
+          <w:color w:val="auto"/>
+        </w:rPr>
+        <w:t xml:space="preserve">. </w:t>
+      </w:r>
+      <w:r>
+        <w:rPr>
+          <w:color w:val="auto"/>
+        </w:rPr>
+        <w:t>(Nick has implemented the title screen and made the buttons work.)</w:t>
+      </w:r>
+    </w:p>
+    <w:p>
+      <w:pPr>
+        <w:rPr>
+          <w:color w:val="auto"/>
+        </w:rPr>
+      </w:pPr>
+      <w:r>
+        <w:rPr>
+          <w:b/>
+          <w:color w:val="auto"/>
+        </w:rPr>
+        <w:t>Sound</w:t>
+      </w:r>
+      <w:r>
+        <w:rPr>
+          <w:b/>
+          <w:color w:val="auto"/>
+        </w:rPr>
+        <w:t>:</w:t>
+      </w:r>
+      <w:r>
+        <w:rPr>
+          <w:color w:val="auto"/>
+        </w:rPr>
+        <w:t xml:space="preserve"> Placeholder music is in but not implemented. (Nick is in progress of making the music and put the placeholder music.)</w:t>
+      </w:r>
+    </w:p>
+    <w:p>
+      <w:pPr>
+        <w:rPr>
+          <w:color w:val="auto"/>
+        </w:rPr>
+      </w:pPr>
+    </w:p>
+    <w:p>
+      <w:pPr>
+        <w:rPr>
+          <w:b/>
+          <w:color w:val="auto"/>
+        </w:rPr>
+      </w:pPr>
+      <w:r>
+        <w:rPr>
+          <w:b/>
+          <w:color w:val="auto"/>
+        </w:rPr>
+        <w:t xml:space="preserve">Tasks that </w:t>
+      </w:r>
+      <w:r>
+        <w:rPr>
+          <w:b/>
+          <w:color w:val="auto"/>
+        </w:rPr>
+        <w:t>could</w:t>
+      </w:r>
+      <w:r>
+        <w:rPr>
+          <w:b/>
+          <w:color w:val="auto"/>
+        </w:rPr>
+        <w:t xml:space="preserve"> be started for tomorrow:</w:t>
+      </w:r>
+    </w:p>
+    <w:p>
+      <w:pPr>
+        <w:rPr>
+          <w:color w:val="auto"/>
+        </w:rPr>
+      </w:pPr>
+      <w:r>
+        <w:rPr>
+          <w:b/>
+          <w:color w:val="auto"/>
+        </w:rPr>
+        <w:t xml:space="preserve">Art: </w:t>
+      </w:r>
+      <w:r>
+        <w:rPr>
+          <w:color w:val="auto"/>
+        </w:rPr>
+        <w:t xml:space="preserve">Referencing from thumbnails to make final backgrounds and final title screen </w:t>
+      </w:r>
+    </w:p>
+    <w:p>
+      <w:pPr>
+        <w:rPr>
+          <w:color w:val="auto"/>
+        </w:rPr>
+      </w:pPr>
+      <w:r>
+        <w:rPr>
+          <w:b/>
+          <w:color w:val="auto"/>
+        </w:rPr>
+        <w:t xml:space="preserve">Tech: </w:t>
+      </w:r>
+      <w:r>
+        <w:rPr>
+          <w:color w:val="auto"/>
+        </w:rPr>
+        <w:t>Edit placeholders to make obstacles and have the ball interact with the lamps</w:t>
+      </w:r>
+    </w:p>
+    <w:p>
+      <w:pPr>
+        <w:rPr>
+          <w:color w:val="auto"/>
+        </w:rPr>
+      </w:pPr>
+      <w:r>
+        <w:rPr>
+          <w:b/>
+          <w:color w:val="auto"/>
+        </w:rPr>
+        <w:t>Sound:</w:t>
+      </w:r>
+      <w:r>
+        <w:rPr>
+          <w:color w:val="auto"/>
+        </w:rPr>
+        <w:t xml:space="preserve"> Start to add in sound effects to the game</w:t>
+      </w:r>
+    </w:p>
+    <w:p>
+      <w:pPr>
+        <w:rPr>
+          <w:color w:val="auto"/>
+        </w:rPr>
+      </w:pPr>
+      <w:r>
+        <w:rPr>
+          <w:b/>
+          <w:color w:val="auto"/>
+        </w:rPr>
+        <w:t xml:space="preserve">Milestone for tomorrow: </w:t>
+      </w:r>
+      <w:r>
+        <w:rPr>
+          <w:color w:val="auto"/>
+        </w:rPr>
+        <w:t xml:space="preserve">Prepare the game to be implemented, complete the art backgrounds and incorporate game mechanics to create the “new rule” [The background lamps are going to be obstacles that alternate between turning on and off, and will sometimes interact with the ball if they touch] Finish </w:t>
       </w:r>
       <w:proofErr w:type="spellStart"/>
       <w:r>
         <w:rPr>
-          <w:color w:val="C12424"/>
-        </w:rPr>
-        <w:t>royale</w:t>
+          <w:color w:val="auto"/>
+        </w:rPr>
+        <w:t>preperations</w:t>
       </w:r>
       <w:proofErr w:type="spellEnd"/>
       <w:r>
         <w:rPr>
-          <w:color w:val="C12424"/>
-        </w:rPr>
-        <w:t xml:space="preserve"> game I might say the victory condition is when the players left in the game are all on the same team then that team wins.]</w:t>
-      </w:r>
-    </w:p>
-    <w:p>
-      <w:pPr>
-        <w:pStyle w:val="Heading2"/>
-        <w:rPr>
-          <w:color w:val="C12424"/>
-        </w:rPr>
-      </w:pPr>
-      <w:bookmarkStart w:id="9" w:name="_4d34og8" w:colFirst="0" w:colLast="0"/>
-      <w:bookmarkEnd w:id="9"/>
-      <w:r>
-        <w:t xml:space="preserve">Asset List </w:t>
-      </w:r>
-      <w:r>
-        <w:rPr>
-          <w:color w:val="C12424"/>
-        </w:rPr>
-        <w:t>[To be written by the Producer]</w:t>
-      </w:r>
-    </w:p>
-    <w:p>
-      <w:pPr>
-        <w:rPr>
-          <w:color w:val="auto"/>
-        </w:rPr>
-      </w:pPr>
-      <w:r>
-        <w:rPr>
-          <w:color w:val="auto"/>
-        </w:rPr>
-        <w:t>C:\Users\lydia.rogers\Desktop\Team 7 Pong\Pong</w:t>
-      </w:r>
-    </w:p>
-    <w:p>
-      <w:pPr>
-        <w:rPr>
-          <w:color w:val="C12424"/>
-        </w:rPr>
-      </w:pPr>
-      <w:r>
-        <w:rPr>
-          <w:color w:val="C12424"/>
-        </w:rPr>
-        <w:t>[Describe the feel of the game here and list out the assets that will need to be created for the project. Most of the heavy lifting will be done in the Art Style Guide that the Art Lead is responsible for yet the GDD has this section to list out the assets that will need to be created and how it pertains to gameplay.]</w:t>
-      </w:r>
-    </w:p>
-    <w:p>
-      <w:pPr>
-        <w:pStyle w:val="Heading1"/>
-      </w:pPr>
-      <w:bookmarkStart w:id="10" w:name="_2s8eyo1" w:colFirst="0" w:colLast="0"/>
-      <w:bookmarkEnd w:id="10"/>
-      <w:r>
-        <w:t>Target Audience</w:t>
-      </w:r>
-    </w:p>
-    <w:p>
-      <w:pPr>
-        <w:rPr>
-          <w:color w:val="C12424"/>
-        </w:rPr>
-      </w:pPr>
-      <w:r>
-        <w:rPr>
-          <w:color w:val="C12424"/>
-        </w:rPr>
-        <w:t>[Describe the target audience of your game. Be specific about the demographics that the game should appeal to as well as the target ESRB rating. Note that for this project the game must not exceed a rating of E10+]</w:t>
-      </w:r>
-    </w:p>
-    <w:p>
-      <w:pPr>
-        <w:pStyle w:val="Heading1"/>
-        <w:rPr>
-          <w:color w:val="C12424"/>
-        </w:rPr>
-      </w:pPr>
-      <w:bookmarkStart w:id="11" w:name="_17dp8vu" w:colFirst="0" w:colLast="0"/>
-      <w:bookmarkEnd w:id="11"/>
-      <w:r>
-        <w:t xml:space="preserve">Schedule </w:t>
-      </w:r>
-      <w:r>
-        <w:rPr>
-          <w:color w:val="C12424"/>
-        </w:rPr>
-        <w:t>[To be written by the producer]</w:t>
-      </w:r>
-    </w:p>
-    <w:p>
-      <w:pPr>
-        <w:pStyle w:val="Heading2"/>
-      </w:pPr>
-      <w:bookmarkStart w:id="12" w:name="_3rdcrjn" w:colFirst="0" w:colLast="0"/>
-      <w:bookmarkEnd w:id="12"/>
-      <w:r>
-        <w:t>Day 1</w:t>
-      </w:r>
-    </w:p>
-    <w:p>
-      <w:pPr>
-        <w:rPr>
-          <w:color w:val="auto"/>
-        </w:rPr>
-      </w:pPr>
-      <w:r>
-        <w:rPr>
-          <w:color w:val="auto"/>
-        </w:rPr>
-        <w:t xml:space="preserve">The state of the game is barely touched, we got into teams and assigned </w:t>
-      </w:r>
-      <w:proofErr w:type="spellStart"/>
-      <w:r>
-        <w:rPr>
-          <w:color w:val="auto"/>
-        </w:rPr>
-        <w:t>eachother</w:t>
-      </w:r>
-      <w:proofErr w:type="spellEnd"/>
-      <w:r>
-        <w:rPr>
-          <w:color w:val="auto"/>
-        </w:rPr>
-        <w:t xml:space="preserve"> team roles. We have the basis of what to turn in canvas on day one. We chose a mood board, broke down sounds, distilled the board, started an asset list, and turned in </w:t>
-      </w:r>
-      <w:proofErr w:type="spellStart"/>
-      <w:r>
-        <w:rPr>
-          <w:color w:val="auto"/>
-        </w:rPr>
-        <w:t>whats</w:t>
-      </w:r>
-      <w:proofErr w:type="spellEnd"/>
-      <w:r>
-        <w:rPr>
-          <w:color w:val="auto"/>
-        </w:rPr>
-        <w:t xml:space="preserve"> required on canvas.</w:t>
-      </w:r>
-    </w:p>
-    <w:p>
-      <w:pPr>
-        <w:pStyle w:val="Heading2"/>
-      </w:pPr>
-      <w:bookmarkStart w:id="13" w:name="_26in1rg" w:colFirst="0" w:colLast="0"/>
-      <w:bookmarkEnd w:id="13"/>
-      <w:r>
-        <w:t>Day 2</w:t>
-      </w:r>
-    </w:p>
-    <w:p>
-      <w:pPr>
-        <w:rPr>
-          <w:color w:val="auto"/>
-        </w:rPr>
-      </w:pPr>
-      <w:r>
-        <w:rPr>
-          <w:color w:val="auto"/>
-        </w:rPr>
-        <w:t xml:space="preserve">Our Trello list is updated and items have been moved into progression. We have started working on various jobs assigned to us by the director. The game is being worked on by our tech lead and the backgrounds will be made for the game. At the end of the day we should have our work turned in and a considerable amount of the game placed in. </w:t>
-      </w:r>
-    </w:p>
-    <w:p>
-      <w:pPr>
-        <w:rPr>
-          <w:b/>
-          <w:color w:val="auto"/>
-        </w:rPr>
-      </w:pPr>
-      <w:r>
-        <w:rPr>
-          <w:b/>
-          <w:color w:val="auto"/>
-        </w:rPr>
-        <w:t>Tasks</w:t>
-      </w:r>
-      <w:r>
-        <w:rPr>
-          <w:b/>
-          <w:color w:val="auto"/>
-        </w:rPr>
-        <w:t xml:space="preserve"> that need to be done today:</w:t>
-      </w:r>
-    </w:p>
-    <w:p>
-      <w:pPr>
-        <w:rPr>
-          <w:color w:val="auto"/>
-        </w:rPr>
-      </w:pPr>
-      <w:r>
-        <w:rPr>
-          <w:b/>
-          <w:color w:val="auto"/>
-        </w:rPr>
-        <w:t xml:space="preserve"> Art:</w:t>
-      </w:r>
-      <w:r>
-        <w:rPr>
-          <w:color w:val="auto"/>
-        </w:rPr>
-        <w:t xml:space="preserve"> Backgrounds completed and place holder art put in</w:t>
-      </w:r>
-      <w:r>
-        <w:rPr>
-          <w:color w:val="auto"/>
-        </w:rPr>
-        <w:t>to the game but not implemented. (Alex is working on the place holder and backgrounds, Octavio is working on the logo and menu screen)</w:t>
-      </w:r>
-    </w:p>
-    <w:p>
-      <w:pPr>
-        <w:rPr>
-          <w:color w:val="auto"/>
-        </w:rPr>
-      </w:pPr>
-      <w:r>
-        <w:rPr>
-          <w:b/>
-          <w:color w:val="auto"/>
-        </w:rPr>
-        <w:t>Tech</w:t>
-      </w:r>
-      <w:r>
-        <w:rPr>
-          <w:b/>
-          <w:color w:val="auto"/>
-        </w:rPr>
-        <w:t>:</w:t>
-      </w:r>
-      <w:r>
-        <w:rPr>
-          <w:color w:val="auto"/>
-        </w:rPr>
-        <w:t xml:space="preserve"> The start screen has working buttons and is able to go through the game. There needs to be a rule change added in as well</w:t>
-      </w:r>
-      <w:r>
-        <w:rPr>
-          <w:color w:val="auto"/>
-        </w:rPr>
-        <w:t xml:space="preserve">. </w:t>
-      </w:r>
-      <w:r>
-        <w:rPr>
-          <w:color w:val="auto"/>
-        </w:rPr>
-        <w:t>(Nick has implemented the title screen and made the buttons work.)</w:t>
-      </w:r>
-    </w:p>
-    <w:p>
-      <w:pPr>
-        <w:rPr>
-          <w:color w:val="auto"/>
-        </w:rPr>
-      </w:pPr>
-      <w:r>
-        <w:rPr>
-          <w:b/>
-          <w:color w:val="auto"/>
-        </w:rPr>
-        <w:t>Sound</w:t>
-      </w:r>
-      <w:r>
-        <w:rPr>
-          <w:b/>
-          <w:color w:val="auto"/>
-        </w:rPr>
-        <w:t>:</w:t>
-      </w:r>
-      <w:r>
-        <w:rPr>
-          <w:color w:val="auto"/>
-        </w:rPr>
-        <w:t xml:space="preserve"> Placeholder music is in but not implemented. (Nick is in progress of making the music and put the placeholder music.)</w:t>
-      </w:r>
-    </w:p>
-    <w:p>
-      <w:pPr>
-        <w:rPr>
-          <w:color w:val="auto"/>
-        </w:rPr>
-      </w:pPr>
-    </w:p>
-    <w:p>
-      <w:pPr>
-        <w:rPr>
-          <w:b/>
-          <w:color w:val="auto"/>
-        </w:rPr>
-      </w:pPr>
-      <w:r>
-        <w:rPr>
-          <w:b/>
-          <w:color w:val="auto"/>
-        </w:rPr>
-        <w:lastRenderedPageBreak/>
-        <w:t xml:space="preserve">Tasks that </w:t>
-      </w:r>
-      <w:r>
-        <w:rPr>
-          <w:b/>
-          <w:color w:val="auto"/>
-        </w:rPr>
-        <w:t>could</w:t>
-      </w:r>
-      <w:r>
-        <w:rPr>
-          <w:b/>
-          <w:color w:val="auto"/>
-        </w:rPr>
-        <w:t xml:space="preserve"> be started for tomorrow:</w:t>
-      </w:r>
-    </w:p>
-    <w:p>
-      <w:pPr>
-        <w:rPr>
-          <w:color w:val="auto"/>
-        </w:rPr>
-      </w:pPr>
-      <w:r>
-        <w:rPr>
-          <w:b/>
-          <w:color w:val="auto"/>
-        </w:rPr>
-        <w:t xml:space="preserve">Art: </w:t>
-      </w:r>
-      <w:r>
-        <w:rPr>
-          <w:color w:val="auto"/>
-        </w:rPr>
-        <w:t xml:space="preserve">Referencing from thumbnails to make final backgrounds and final title screen </w:t>
-      </w:r>
-    </w:p>
-    <w:p>
-      <w:pPr>
-        <w:rPr>
-          <w:color w:val="auto"/>
-        </w:rPr>
-      </w:pPr>
-      <w:r>
-        <w:rPr>
-          <w:b/>
-          <w:color w:val="auto"/>
-        </w:rPr>
-        <w:t xml:space="preserve">Tech: </w:t>
-      </w:r>
-      <w:r>
-        <w:rPr>
-          <w:color w:val="auto"/>
-        </w:rPr>
-        <w:t>Edit placeholders to make obstacles and have the ball interact with the lamps</w:t>
-      </w:r>
-    </w:p>
-    <w:p>
-      <w:pPr>
-        <w:rPr>
-          <w:color w:val="auto"/>
-        </w:rPr>
-      </w:pPr>
-      <w:r>
-        <w:rPr>
-          <w:b/>
-          <w:color w:val="auto"/>
-        </w:rPr>
-        <w:t>Sound:</w:t>
-      </w:r>
-      <w:r>
-        <w:rPr>
-          <w:color w:val="auto"/>
-        </w:rPr>
-        <w:t xml:space="preserve"> Start to add in sound effects to the game</w:t>
-      </w:r>
-    </w:p>
-    <w:p>
-      <w:pPr>
-        <w:rPr>
-          <w:color w:val="auto"/>
-        </w:rPr>
-      </w:pPr>
-      <w:r>
-        <w:rPr>
-          <w:b/>
-          <w:color w:val="auto"/>
-        </w:rPr>
-        <w:t xml:space="preserve">Milestone for tomorrow: </w:t>
-      </w:r>
-      <w:r>
-        <w:rPr>
-          <w:color w:val="auto"/>
-        </w:rPr>
-        <w:t xml:space="preserve">Prepare the game to be implemented, complete the art backgrounds and incorporate game mechanics to create the “new rule” [The background lamps are going to be obstacles that alternate between turning on and off, and will sometimes interact with the ball if they touch] Finish </w:t>
-      </w:r>
-      <w:proofErr w:type="spellStart"/>
-      <w:r>
-        <w:rPr>
-          <w:color w:val="auto"/>
-        </w:rPr>
-        <w:t>preperations</w:t>
-      </w:r>
-      <w:proofErr w:type="spellEnd"/>
-      <w:r>
-        <w:rPr>
           <w:color w:val="auto"/>
         </w:rPr>
         <w:t xml:space="preserve"> today </w:t>
@@ -642,8 +751,6 @@
         </w:rPr>
         <w:t>and prepare to build it tomorrow.</w:t>
       </w:r>
-      <w:bookmarkStart w:id="14" w:name="_GoBack"/>
-      <w:bookmarkEnd w:id="14"/>
     </w:p>
     <w:p>
       <w:pPr>
@@ -669,15 +776,88 @@
       </w:r>
     </w:p>
     <w:p>
-      <w:pPr>
+      <w:r>
         <w:rPr>
           <w:b/>
         </w:rPr>
-      </w:pPr>
+        <w:t>Art:</w:t>
+      </w:r>
       <w:r>
         <w:rPr>
           <w:b/>
         </w:rPr>
+        <w:t xml:space="preserve"> </w:t>
+      </w:r>
+      <w:r>
+        <w:t>Backgrounds finished, title finished, logo finished, all put into the game (Alex will make them and add them into the game)</w:t>
+      </w:r>
+    </w:p>
+    <w:p>
+      <w:r>
+        <w:rPr>
+          <w:b/>
+        </w:rPr>
+        <w:t>Tech:</w:t>
+      </w:r>
+      <w:r>
+        <w:rPr>
+          <w:b/>
+        </w:rPr>
+        <w:t xml:space="preserve"> </w:t>
+      </w:r>
+      <w:r>
+        <w:t>Put the game together with the backgrounds and the “new rule” (Nick saves the most technical aspects that will be in the final version for last after doing the sound)</w:t>
+      </w:r>
+    </w:p>
+    <w:p>
+      <w:r>
+        <w:rPr>
+          <w:b/>
+        </w:rPr>
+        <w:t>Sound:</w:t>
+      </w:r>
+      <w:r>
+        <w:rPr>
+          <w:b/>
+        </w:rPr>
+        <w:t xml:space="preserve"> </w:t>
+      </w:r>
+      <w:r>
+        <w:t>put in sound for the original pong and the new pong (Nick will work on the sounds)</w:t>
+      </w:r>
+    </w:p>
+    <w:p>
+      <w:pPr>
+        <w:rPr>
+          <w:b/>
+        </w:rPr>
+      </w:pPr>
+    </w:p>
+    <w:p>
+      <w:pPr>
+        <w:rPr>
+          <w:b/>
+          <w:color w:val="auto"/>
+        </w:rPr>
+      </w:pPr>
+      <w:r>
+        <w:rPr>
+          <w:b/>
+          <w:color w:val="auto"/>
+        </w:rPr>
+        <w:t>Tasks that will need to be started for tomorrow:</w:t>
+      </w:r>
+    </w:p>
+    <w:p>
+      <w:pPr>
+        <w:rPr>
+          <w:b/>
+        </w:rPr>
+      </w:pPr>
+      <w:r>
+        <w:rPr>
+          <w:b/>
+        </w:rPr>
         <w:t>Art:</w:t>
       </w:r>
     </w:p>
@@ -708,141 +888,86 @@
       </w:r>
     </w:p>
     <w:p>
-      <w:pPr>
+      <w:r>
         <w:rPr>
           <w:b/>
         </w:rPr>
-      </w:pPr>
-    </w:p>
-    <w:p>
-      <w:pPr>
+        <w:t>Milestone for tomorrow:</w:t>
+      </w:r>
+      <w:r>
         <w:rPr>
           <w:b/>
-          <w:color w:val="auto"/>
-        </w:rPr>
-      </w:pPr>
-      <w:r>
+        </w:rPr>
+        <w:t xml:space="preserve">  </w:t>
+      </w:r>
+      <w:r>
+        <w:t xml:space="preserve">Get in the </w:t>
+      </w:r>
+      <w:proofErr w:type="spellStart"/>
+      <w:r>
+        <w:t>baisic</w:t>
+      </w:r>
+      <w:proofErr w:type="spellEnd"/>
+      <w:r>
+        <w:t xml:space="preserve"> aspects of the game so it can become playable.</w:t>
+      </w:r>
+    </w:p>
+    <w:p>
+      <w:pPr>
+        <w:pStyle w:val="Heading2"/>
+      </w:pPr>
+      <w:r>
+        <w:t>Day 4</w:t>
+      </w:r>
+    </w:p>
+    <w:p>
+      <w:r>
+        <w:t xml:space="preserve">The game should hopefully be finished at this point. Art should be incorporated </w:t>
+      </w:r>
+      <w:r>
+        <w:t xml:space="preserve">into the final version. Sound will be inserted into the </w:t>
+      </w:r>
+      <w:proofErr w:type="spellStart"/>
+      <w:r>
+        <w:t>playthrough</w:t>
+      </w:r>
+      <w:proofErr w:type="spellEnd"/>
+      <w:r>
+        <w:t xml:space="preserve">. The game will be </w:t>
+      </w:r>
+      <w:proofErr w:type="spellStart"/>
+      <w:r>
+        <w:t>effectivley</w:t>
+      </w:r>
+      <w:proofErr w:type="spellEnd"/>
+      <w:r>
+        <w:t xml:space="preserve"> playable and whatever needs to go to canvas is turned in.</w:t>
+      </w:r>
+    </w:p>
+    <w:p>
+      <w:pPr>
         <w:rPr>
           <w:b/>
-          <w:color w:val="auto"/>
-        </w:rPr>
-        <w:t>Tasks that will need to be started for tomorrow:</w:t>
-      </w:r>
-    </w:p>
-    <w:p>
-      <w:pPr>
+        </w:rPr>
+      </w:pPr>
+      <w:r>
         <w:rPr>
           <w:b/>
         </w:rPr>
-      </w:pPr>
-      <w:r>
+        <w:t xml:space="preserve">Tasks that need to be finished </w:t>
+      </w:r>
+    </w:p>
+    <w:p>
+      <w:pPr>
         <w:rPr>
           <w:b/>
         </w:rPr>
-        <w:t>Art:</w:t>
-      </w:r>
-    </w:p>
-    <w:p>
-      <w:pPr>
+      </w:pPr>
+      <w:r>
         <w:rPr>
           <w:b/>
         </w:rPr>
-      </w:pPr>
-      <w:r>
-        <w:rPr>
-          <w:b/>
-        </w:rPr>
-        <w:t>Tech:</w:t>
-      </w:r>
-    </w:p>
-    <w:p>
-      <w:pPr>
-        <w:rPr>
-          <w:b/>
-        </w:rPr>
-      </w:pPr>
-      <w:r>
-        <w:rPr>
-          <w:b/>
-        </w:rPr>
-        <w:t>Sound:</w:t>
-      </w:r>
-    </w:p>
-    <w:p>
-      <w:pPr>
-        <w:rPr>
-          <w:color w:val="C12424"/>
-        </w:rPr>
-      </w:pPr>
-      <w:r>
-        <w:rPr>
-          <w:color w:val="C12424"/>
-        </w:rPr>
-        <w:t>[Describe what state the game should be in and list all the assets, code, art, etc. that should be done at the end of day/milestone three and by whom. Do not assign something to people until the start of each day!]</w:t>
-      </w:r>
-    </w:p>
-    <w:p>
-      <w:pPr>
-        <w:rPr>
-          <w:color w:val="C12424"/>
-        </w:rPr>
-      </w:pPr>
-    </w:p>
-    <w:p>
-      <w:pPr>
-        <w:pStyle w:val="Heading2"/>
-      </w:pPr>
-      <w:r>
-        <w:t>Day 4</w:t>
-      </w:r>
-    </w:p>
-    <w:p>
-      <w:r>
-        <w:t xml:space="preserve">The game should hopefully be finished at this point. Art should be incorporated </w:t>
-      </w:r>
-      <w:r>
-        <w:t xml:space="preserve">into the final version. Sound will be inserted into the </w:t>
-      </w:r>
-      <w:proofErr w:type="spellStart"/>
-      <w:r>
-        <w:t>playthrough</w:t>
-      </w:r>
-      <w:proofErr w:type="spellEnd"/>
-      <w:r>
-        <w:t xml:space="preserve">. The game will be </w:t>
-      </w:r>
-      <w:proofErr w:type="spellStart"/>
-      <w:r>
-        <w:t>effectivley</w:t>
-      </w:r>
-      <w:proofErr w:type="spellEnd"/>
-      <w:r>
-        <w:t xml:space="preserve"> playable and whatever needs to go to canvas is turned in.</w:t>
-      </w:r>
-    </w:p>
-    <w:p>
-      <w:pPr>
-        <w:rPr>
-          <w:b/>
-        </w:rPr>
-      </w:pPr>
-      <w:r>
-        <w:rPr>
-          <w:b/>
-        </w:rPr>
-        <w:t xml:space="preserve">Tasks that need to be finished </w:t>
-      </w:r>
-    </w:p>
-    <w:p>
-      <w:pPr>
-        <w:rPr>
-          <w:b/>
-        </w:rPr>
-      </w:pPr>
-      <w:r>
-        <w:rPr>
-          <w:b/>
-        </w:rPr>
+        <w:lastRenderedPageBreak/>
         <w:t>Art:</w:t>
       </w:r>
     </w:p>
@@ -889,6 +1014,154 @@
     </w:sectPr>
   </w:body>
 </w:document>
+</file>
+
+<file path=word/numbering.xml><?xml version="1.0" encoding="utf-8"?>
+<w:numbering xmlns:wpc="http://schemas.microsoft.com/office/word/2010/wordprocessingCanvas" xmlns:cx="http://schemas.microsoft.com/office/drawing/2014/chartex" xmlns:mc="http://schemas.openxmlformats.org/markup-compatibility/2006" xmlns:o="urn:schemas-microsoft-com:office:office" xmlns:r="http://schemas.openxmlformats.org/officeDocument/2006/relationships" xmlns:m="http://schemas.openxmlformats.org/officeDocument/2006/math" xmlns:v="urn:schemas-microsoft-com:vml" xmlns:wp14="http://schemas.microsoft.com/office/word/2010/wordprocessingDrawing" xmlns:wp="http://schemas.openxmlformats.org/drawingml/2006/wordprocessingDrawing" xmlns:w10="urn:schemas-microsoft-com:office:word" xmlns:w="http://schemas.openxmlformats.org/wordprocessingml/2006/main" xmlns:w14="http://schemas.microsoft.com/office/word/2010/wordml" xmlns:w15="http://schemas.microsoft.com/office/word/2012/wordml" xmlns:w16se="http://schemas.microsoft.com/office/word/2015/wordml/symex" xmlns:wpg="http://schemas.microsoft.com/office/word/2010/wordprocessingGroup" xmlns:wpi="http://schemas.microsoft.com/office/word/2010/wordprocessingInk" xmlns:wne="http://schemas.microsoft.com/office/word/2006/wordml" xmlns:wps="http://schemas.microsoft.com/office/word/2010/wordprocessingShape" mc:Ignorable="w14 w15 w16se wp14">
+  <w:abstractNum w:abstractNumId="0" w15:restartNumberingAfterBreak="0">
+    <w:nsid w:val="65B75779"/>
+    <w:multiLevelType w:val="hybridMultilevel"/>
+    <w:tmpl w:val="E5BAC6D4"/>
+    <w:lvl w:ilvl="0" w:tplc="5D1E9CD2">
+      <w:start w:val="1"/>
+      <w:numFmt w:val="bullet"/>
+      <w:lvlText w:val="•"/>
+      <w:lvlJc w:val="left"/>
+      <w:pPr>
+        <w:tabs>
+          <w:tab w:val="num" w:pos="720"/>
+        </w:tabs>
+        <w:ind w:left="720" w:hanging="360"/>
+      </w:pPr>
+      <w:rPr>
+        <w:rFonts w:ascii="Times New Roman" w:hAnsi="Times New Roman" w:hint="default"/>
+      </w:rPr>
+    </w:lvl>
+    <w:lvl w:ilvl="1" w:tplc="9AE84B20" w:tentative="1">
+      <w:start w:val="1"/>
+      <w:numFmt w:val="bullet"/>
+      <w:lvlText w:val="•"/>
+      <w:lvlJc w:val="left"/>
+      <w:pPr>
+        <w:tabs>
+          <w:tab w:val="num" w:pos="1440"/>
+        </w:tabs>
+        <w:ind w:left="1440" w:hanging="360"/>
+      </w:pPr>
+      <w:rPr>
+        <w:rFonts w:ascii="Times New Roman" w:hAnsi="Times New Roman" w:hint="default"/>
+      </w:rPr>
+    </w:lvl>
+    <w:lvl w:ilvl="2" w:tplc="6430E556" w:tentative="1">
+      <w:start w:val="1"/>
+      <w:numFmt w:val="bullet"/>
+      <w:lvlText w:val="•"/>
+      <w:lvlJc w:val="left"/>
+      <w:pPr>
+        <w:tabs>
+          <w:tab w:val="num" w:pos="2160"/>
+        </w:tabs>
+        <w:ind w:left="2160" w:hanging="360"/>
+      </w:pPr>
+      <w:rPr>
+        <w:rFonts w:ascii="Times New Roman" w:hAnsi="Times New Roman" w:hint="default"/>
+      </w:rPr>
+    </w:lvl>
+    <w:lvl w:ilvl="3" w:tplc="B432543C" w:tentative="1">
+      <w:start w:val="1"/>
+      <w:numFmt w:val="bullet"/>
+      <w:lvlText w:val="•"/>
+      <w:lvlJc w:val="left"/>
+      <w:pPr>
+        <w:tabs>
+          <w:tab w:val="num" w:pos="2880"/>
+        </w:tabs>
+        <w:ind w:left="2880" w:hanging="360"/>
+      </w:pPr>
+      <w:rPr>
+        <w:rFonts w:ascii="Times New Roman" w:hAnsi="Times New Roman" w:hint="default"/>
+      </w:rPr>
+    </w:lvl>
+    <w:lvl w:ilvl="4" w:tplc="DE8650F8" w:tentative="1">
+      <w:start w:val="1"/>
+      <w:numFmt w:val="bullet"/>
+      <w:lvlText w:val="•"/>
+      <w:lvlJc w:val="left"/>
+      <w:pPr>
+        <w:tabs>
+          <w:tab w:val="num" w:pos="3600"/>
+        </w:tabs>
+        <w:ind w:left="3600" w:hanging="360"/>
+      </w:pPr>
+      <w:rPr>
+        <w:rFonts w:ascii="Times New Roman" w:hAnsi="Times New Roman" w:hint="default"/>
+      </w:rPr>
+    </w:lvl>
+    <w:lvl w:ilvl="5" w:tplc="BD26FE6C" w:tentative="1">
+      <w:start w:val="1"/>
+      <w:numFmt w:val="bullet"/>
+      <w:lvlText w:val="•"/>
+      <w:lvlJc w:val="left"/>
+      <w:pPr>
+        <w:tabs>
+          <w:tab w:val="num" w:pos="4320"/>
+        </w:tabs>
+        <w:ind w:left="4320" w:hanging="360"/>
+      </w:pPr>
+      <w:rPr>
+        <w:rFonts w:ascii="Times New Roman" w:hAnsi="Times New Roman" w:hint="default"/>
+      </w:rPr>
+    </w:lvl>
+    <w:lvl w:ilvl="6" w:tplc="25B8854E" w:tentative="1">
+      <w:start w:val="1"/>
+      <w:numFmt w:val="bullet"/>
+      <w:lvlText w:val="•"/>
+      <w:lvlJc w:val="left"/>
+      <w:pPr>
+        <w:tabs>
+          <w:tab w:val="num" w:pos="5040"/>
+        </w:tabs>
+        <w:ind w:left="5040" w:hanging="360"/>
+      </w:pPr>
+      <w:rPr>
+        <w:rFonts w:ascii="Times New Roman" w:hAnsi="Times New Roman" w:hint="default"/>
+      </w:rPr>
+    </w:lvl>
+    <w:lvl w:ilvl="7" w:tplc="A6C428EE" w:tentative="1">
+      <w:start w:val="1"/>
+      <w:numFmt w:val="bullet"/>
+      <w:lvlText w:val="•"/>
+      <w:lvlJc w:val="left"/>
+      <w:pPr>
+        <w:tabs>
+          <w:tab w:val="num" w:pos="5760"/>
+        </w:tabs>
+        <w:ind w:left="5760" w:hanging="360"/>
+      </w:pPr>
+      <w:rPr>
+        <w:rFonts w:ascii="Times New Roman" w:hAnsi="Times New Roman" w:hint="default"/>
+      </w:rPr>
+    </w:lvl>
+    <w:lvl w:ilvl="8" w:tplc="B460638C" w:tentative="1">
+      <w:start w:val="1"/>
+      <w:numFmt w:val="bullet"/>
+      <w:lvlText w:val="•"/>
+      <w:lvlJc w:val="left"/>
+      <w:pPr>
+        <w:tabs>
+          <w:tab w:val="num" w:pos="6480"/>
+        </w:tabs>
+        <w:ind w:left="6480" w:hanging="360"/>
+      </w:pPr>
+      <w:rPr>
+        <w:rFonts w:ascii="Times New Roman" w:hAnsi="Times New Roman" w:hint="default"/>
+      </w:rPr>
+    </w:lvl>
+  </w:abstractNum>
+  <w:num w:numId="1">
+    <w:abstractNumId w:val="0"/>
+  </w:num>
+</w:numbering>
 </file>
 
 <file path=word/styles.xml><?xml version="1.0" encoding="utf-8"?>
@@ -1379,7 +1652,6 @@
   <w:style w:type="character" w:default="1" w:styleId="DefaultParagraphFont">
     <w:name w:val="Default Paragraph Font"/>
     <w:uiPriority w:val="1"/>
-    <w:semiHidden/>
     <w:unhideWhenUsed/>
   </w:style>
   <w:style w:type="table" w:default="1" w:styleId="TableNormal">
@@ -2205,7 +2477,7 @@
         <a:lstStyle/>
         <a:p>
           <a:r>
-            <a:rPr lang="en-US" sz="1050"/>
+            <a:rPr lang="en-US" sz="1000"/>
             <a:t>Players begins at the start screen, when they press the start button it opens the game.</a:t>
           </a:r>
         </a:p>
@@ -2223,13 +2495,13 @@
       </dgm:t>
     </dgm:pt>
     <dgm:pt modelId="{A2C352FF-4966-4552-8E9F-1800933B30B2}" type="sibTrans" cxnId="{3FD87FD0-4096-477A-B891-DF26F7808A40}">
-      <dgm:prSet/>
+      <dgm:prSet custT="1"/>
       <dgm:spPr/>
       <dgm:t>
         <a:bodyPr/>
         <a:lstStyle/>
         <a:p>
-          <a:endParaRPr lang="en-US"/>
+          <a:endParaRPr lang="en-US" sz="1050"/>
         </a:p>
       </dgm:t>
     </dgm:pt>
@@ -2241,7 +2513,7 @@
         <a:lstStyle/>
         <a:p>
           <a:r>
-            <a:rPr lang="en-US" sz="1050"/>
+            <a:rPr lang="en-US" sz="1000"/>
             <a:t>Players push the space button to start the game and play it, scoring against eachother.</a:t>
           </a:r>
         </a:p>
@@ -2259,13 +2531,13 @@
       </dgm:t>
     </dgm:pt>
     <dgm:pt modelId="{A532B01D-62D1-4475-9787-74EFFBB44EC2}" type="sibTrans" cxnId="{707DC850-37F9-4AA5-A5F1-C7A67F11FCA5}">
-      <dgm:prSet/>
+      <dgm:prSet custT="1"/>
       <dgm:spPr/>
       <dgm:t>
         <a:bodyPr/>
         <a:lstStyle/>
         <a:p>
-          <a:endParaRPr lang="en-US"/>
+          <a:endParaRPr lang="en-US" sz="1050"/>
         </a:p>
       </dgm:t>
     </dgm:pt>
@@ -2277,13 +2549,25 @@
         <a:lstStyle/>
         <a:p>
           <a:r>
-            <a:rPr lang="en-US" sz="1050"/>
-            <a:t>Depending on who gets 10 points first, that player wins and a victory screen appears telling them which player won.</a:t>
+            <a:rPr lang="en-US" sz="1000"/>
+            <a:t>During gameplay, the lamps in the background will turn on and off acting as an obstacle for the pong ball</a:t>
           </a:r>
+          <a:endParaRPr lang="en-US" sz="1000"/>
         </a:p>
       </dgm:t>
     </dgm:pt>
     <dgm:pt modelId="{55808745-3377-4571-8168-C9FDEB752531}" type="sibTrans" cxnId="{2ECDF7A4-6311-487E-831A-87B604ED43C2}">
+      <dgm:prSet custT="1"/>
+      <dgm:spPr/>
+      <dgm:t>
+        <a:bodyPr/>
+        <a:lstStyle/>
+        <a:p>
+          <a:endParaRPr lang="en-US" sz="1050"/>
+        </a:p>
+      </dgm:t>
+    </dgm:pt>
+    <dgm:pt modelId="{E1147879-5EF5-4F40-8001-59469A59CF0F}" type="parTrans" cxnId="{2ECDF7A4-6311-487E-831A-87B604ED43C2}">
       <dgm:prSet/>
       <dgm:spPr/>
       <dgm:t>
@@ -2294,7 +2578,32 @@
         </a:p>
       </dgm:t>
     </dgm:pt>
-    <dgm:pt modelId="{E1147879-5EF5-4F40-8001-59469A59CF0F}" type="parTrans" cxnId="{2ECDF7A4-6311-487E-831A-87B604ED43C2}">
+    <dgm:pt modelId="{8F9DCC55-10B2-4DF3-8CDC-037A9D742ACC}">
+      <dgm:prSet custT="1"/>
+      <dgm:spPr/>
+      <dgm:t>
+        <a:bodyPr/>
+        <a:lstStyle/>
+        <a:p>
+          <a:r>
+            <a:rPr lang="en-US" sz="1000"/>
+            <a:t>Depending on who gets 10 points first, that player wins and a victory screen appears telling them which player won.</a:t>
+          </a:r>
+        </a:p>
+      </dgm:t>
+    </dgm:pt>
+    <dgm:pt modelId="{4450B199-8C54-4E82-A271-F58F4E8B6965}" type="parTrans" cxnId="{04FB0E39-9EE0-4B35-B9F4-8F19DDCE45AF}">
+      <dgm:prSet/>
+      <dgm:spPr/>
+      <dgm:t>
+        <a:bodyPr/>
+        <a:lstStyle/>
+        <a:p>
+          <a:endParaRPr lang="en-US"/>
+        </a:p>
+      </dgm:t>
+    </dgm:pt>
+    <dgm:pt modelId="{70D577D3-73A0-48FB-8A64-BA09DD17FE1B}" type="sibTrans" cxnId="{04FB0E39-9EE0-4B35-B9F4-8F19DDCE45AF}">
       <dgm:prSet/>
       <dgm:spPr/>
       <dgm:t>
@@ -2322,7 +2631,7 @@
       </dgm:t>
     </dgm:pt>
     <dgm:pt modelId="{39DACD58-F814-4213-9618-115C986105AD}" type="pres">
-      <dgm:prSet presAssocID="{7C36DA30-DCFD-4B0F-A64C-D4FE266EB76A}" presName="node" presStyleLbl="node1" presStyleIdx="0" presStyleCnt="3">
+      <dgm:prSet presAssocID="{7C36DA30-DCFD-4B0F-A64C-D4FE266EB76A}" presName="node" presStyleLbl="node1" presStyleIdx="0" presStyleCnt="4">
         <dgm:presLayoutVars>
           <dgm:bulletEnabled val="1"/>
         </dgm:presLayoutVars>
@@ -2337,7 +2646,7 @@
       </dgm:t>
     </dgm:pt>
     <dgm:pt modelId="{9C06AE04-7B80-4D9D-A3C5-366CB1A414FE}" type="pres">
-      <dgm:prSet presAssocID="{A2C352FF-4966-4552-8E9F-1800933B30B2}" presName="sibTrans" presStyleLbl="sibTrans2D1" presStyleIdx="0" presStyleCnt="2"/>
+      <dgm:prSet presAssocID="{A2C352FF-4966-4552-8E9F-1800933B30B2}" presName="sibTrans" presStyleLbl="sibTrans2D1" presStyleIdx="0" presStyleCnt="3"/>
       <dgm:spPr/>
       <dgm:t>
         <a:bodyPr/>
@@ -2348,7 +2657,7 @@
       </dgm:t>
     </dgm:pt>
     <dgm:pt modelId="{E6FB5216-0F0B-4757-BCA3-1B62F3778933}" type="pres">
-      <dgm:prSet presAssocID="{A2C352FF-4966-4552-8E9F-1800933B30B2}" presName="connectorText" presStyleLbl="sibTrans2D1" presStyleIdx="0" presStyleCnt="2"/>
+      <dgm:prSet presAssocID="{A2C352FF-4966-4552-8E9F-1800933B30B2}" presName="connectorText" presStyleLbl="sibTrans2D1" presStyleIdx="0" presStyleCnt="3"/>
       <dgm:spPr/>
       <dgm:t>
         <a:bodyPr/>
@@ -2359,7 +2668,7 @@
       </dgm:t>
     </dgm:pt>
     <dgm:pt modelId="{60074922-A9EA-4A1A-852D-6B9BD0EC50DA}" type="pres">
-      <dgm:prSet presAssocID="{ECFDCD2E-42EE-40BA-A4C5-A7AF637F7190}" presName="node" presStyleLbl="node1" presStyleIdx="1" presStyleCnt="3">
+      <dgm:prSet presAssocID="{ECFDCD2E-42EE-40BA-A4C5-A7AF637F7190}" presName="node" presStyleLbl="node1" presStyleIdx="1" presStyleCnt="4">
         <dgm:presLayoutVars>
           <dgm:bulletEnabled val="1"/>
         </dgm:presLayoutVars>
@@ -2374,7 +2683,7 @@
       </dgm:t>
     </dgm:pt>
     <dgm:pt modelId="{E56E2DB1-8BB7-4261-B391-31B8F943FAEE}" type="pres">
-      <dgm:prSet presAssocID="{A532B01D-62D1-4475-9787-74EFFBB44EC2}" presName="sibTrans" presStyleLbl="sibTrans2D1" presStyleIdx="1" presStyleCnt="2"/>
+      <dgm:prSet presAssocID="{A532B01D-62D1-4475-9787-74EFFBB44EC2}" presName="sibTrans" presStyleLbl="sibTrans2D1" presStyleIdx="1" presStyleCnt="3"/>
       <dgm:spPr/>
       <dgm:t>
         <a:bodyPr/>
@@ -2385,7 +2694,7 @@
       </dgm:t>
     </dgm:pt>
     <dgm:pt modelId="{C4638BA0-3970-4109-9D11-D0CE416EE2F9}" type="pres">
-      <dgm:prSet presAssocID="{A532B01D-62D1-4475-9787-74EFFBB44EC2}" presName="connectorText" presStyleLbl="sibTrans2D1" presStyleIdx="1" presStyleCnt="2"/>
+      <dgm:prSet presAssocID="{A532B01D-62D1-4475-9787-74EFFBB44EC2}" presName="connectorText" presStyleLbl="sibTrans2D1" presStyleIdx="1" presStyleCnt="3"/>
       <dgm:spPr/>
       <dgm:t>
         <a:bodyPr/>
@@ -2396,7 +2705,44 @@
       </dgm:t>
     </dgm:pt>
     <dgm:pt modelId="{058C0D64-0570-4269-B53A-3043546911D6}" type="pres">
-      <dgm:prSet presAssocID="{AF0F72E1-F8A7-426F-BE09-7062AFB2BD6E}" presName="node" presStyleLbl="node1" presStyleIdx="2" presStyleCnt="3">
+      <dgm:prSet presAssocID="{AF0F72E1-F8A7-426F-BE09-7062AFB2BD6E}" presName="node" presStyleLbl="node1" presStyleIdx="2" presStyleCnt="4">
+        <dgm:presLayoutVars>
+          <dgm:bulletEnabled val="1"/>
+        </dgm:presLayoutVars>
+      </dgm:prSet>
+      <dgm:spPr/>
+      <dgm:t>
+        <a:bodyPr/>
+        <a:lstStyle/>
+        <a:p>
+          <a:endParaRPr lang="en-US"/>
+        </a:p>
+      </dgm:t>
+    </dgm:pt>
+    <dgm:pt modelId="{18B8C1F0-0B93-4904-B3E9-4F94E5E7EBCB}" type="pres">
+      <dgm:prSet presAssocID="{55808745-3377-4571-8168-C9FDEB752531}" presName="sibTrans" presStyleLbl="sibTrans2D1" presStyleIdx="2" presStyleCnt="3"/>
+      <dgm:spPr/>
+      <dgm:t>
+        <a:bodyPr/>
+        <a:lstStyle/>
+        <a:p>
+          <a:endParaRPr lang="en-US"/>
+        </a:p>
+      </dgm:t>
+    </dgm:pt>
+    <dgm:pt modelId="{0F887708-A466-4F50-A180-D4DE77CFC378}" type="pres">
+      <dgm:prSet presAssocID="{55808745-3377-4571-8168-C9FDEB752531}" presName="connectorText" presStyleLbl="sibTrans2D1" presStyleIdx="2" presStyleCnt="3"/>
+      <dgm:spPr/>
+      <dgm:t>
+        <a:bodyPr/>
+        <a:lstStyle/>
+        <a:p>
+          <a:endParaRPr lang="en-US"/>
+        </a:p>
+      </dgm:t>
+    </dgm:pt>
+    <dgm:pt modelId="{72722FB7-6F43-4F8C-A4D1-0CB24A492057}" type="pres">
+      <dgm:prSet presAssocID="{8F9DCC55-10B2-4DF3-8CDC-037A9D742ACC}" presName="node" presStyleLbl="node1" presStyleIdx="3" presStyleCnt="4">
         <dgm:presLayoutVars>
           <dgm:bulletEnabled val="1"/>
         </dgm:presLayoutVars>
@@ -2412,17 +2758,21 @@
     </dgm:pt>
   </dgm:ptLst>
   <dgm:cxnLst>
+    <dgm:cxn modelId="{BC84F8E8-5C45-4CCD-9644-C65267165917}" type="presOf" srcId="{A2C352FF-4966-4552-8E9F-1800933B30B2}" destId="{9C06AE04-7B80-4D9D-A3C5-366CB1A414FE}" srcOrd="0" destOrd="0" presId="urn:microsoft.com/office/officeart/2005/8/layout/process1"/>
+    <dgm:cxn modelId="{71A9421C-B7D3-4E89-AACD-B6353064A3FB}" type="presOf" srcId="{55808745-3377-4571-8168-C9FDEB752531}" destId="{0F887708-A466-4F50-A180-D4DE77CFC378}" srcOrd="1" destOrd="0" presId="urn:microsoft.com/office/officeart/2005/8/layout/process1"/>
+    <dgm:cxn modelId="{04FB0E39-9EE0-4B35-B9F4-8F19DDCE45AF}" srcId="{BFFEB589-8856-4FA6-A34B-3DA326A6F3EA}" destId="{8F9DCC55-10B2-4DF3-8CDC-037A9D742ACC}" srcOrd="3" destOrd="0" parTransId="{4450B199-8C54-4E82-A271-F58F4E8B6965}" sibTransId="{70D577D3-73A0-48FB-8A64-BA09DD17FE1B}"/>
+    <dgm:cxn modelId="{3FD87FD0-4096-477A-B891-DF26F7808A40}" srcId="{BFFEB589-8856-4FA6-A34B-3DA326A6F3EA}" destId="{7C36DA30-DCFD-4B0F-A64C-D4FE266EB76A}" srcOrd="0" destOrd="0" parTransId="{DFA1A39D-EA5C-4748-AE8C-7A1F45A1F6D3}" sibTransId="{A2C352FF-4966-4552-8E9F-1800933B30B2}"/>
+    <dgm:cxn modelId="{707DC850-37F9-4AA5-A5F1-C7A67F11FCA5}" srcId="{BFFEB589-8856-4FA6-A34B-3DA326A6F3EA}" destId="{ECFDCD2E-42EE-40BA-A4C5-A7AF637F7190}" srcOrd="1" destOrd="0" parTransId="{BE53260A-108E-4E97-A9A4-9EED8BA55C49}" sibTransId="{A532B01D-62D1-4475-9787-74EFFBB44EC2}"/>
+    <dgm:cxn modelId="{B61993CD-734B-418D-A796-E6C3078D4427}" type="presOf" srcId="{ECFDCD2E-42EE-40BA-A4C5-A7AF637F7190}" destId="{60074922-A9EA-4A1A-852D-6B9BD0EC50DA}" srcOrd="0" destOrd="0" presId="urn:microsoft.com/office/officeart/2005/8/layout/process1"/>
+    <dgm:cxn modelId="{4652279C-AE99-4483-886B-8F71880ED0E0}" type="presOf" srcId="{55808745-3377-4571-8168-C9FDEB752531}" destId="{18B8C1F0-0B93-4904-B3E9-4F94E5E7EBCB}" srcOrd="0" destOrd="0" presId="urn:microsoft.com/office/officeart/2005/8/layout/process1"/>
+    <dgm:cxn modelId="{20D857BC-B4F8-4BB9-8248-950EA51635F0}" type="presOf" srcId="{8F9DCC55-10B2-4DF3-8CDC-037A9D742ACC}" destId="{72722FB7-6F43-4F8C-A4D1-0CB24A492057}" srcOrd="0" destOrd="0" presId="urn:microsoft.com/office/officeart/2005/8/layout/process1"/>
+    <dgm:cxn modelId="{854C2FBD-279F-49BB-A15A-D1650FE55EBA}" type="presOf" srcId="{A2C352FF-4966-4552-8E9F-1800933B30B2}" destId="{E6FB5216-0F0B-4757-BCA3-1B62F3778933}" srcOrd="1" destOrd="0" presId="urn:microsoft.com/office/officeart/2005/8/layout/process1"/>
     <dgm:cxn modelId="{A55CA9CE-81C3-4160-8D9D-AF278AA4B946}" type="presOf" srcId="{A532B01D-62D1-4475-9787-74EFFBB44EC2}" destId="{E56E2DB1-8BB7-4261-B391-31B8F943FAEE}" srcOrd="0" destOrd="0" presId="urn:microsoft.com/office/officeart/2005/8/layout/process1"/>
+    <dgm:cxn modelId="{28C365F9-480E-4AFA-8DB6-216484A25048}" type="presOf" srcId="{BFFEB589-8856-4FA6-A34B-3DA326A6F3EA}" destId="{E393100E-240C-4C5E-B483-918E8AB78955}" srcOrd="0" destOrd="0" presId="urn:microsoft.com/office/officeart/2005/8/layout/process1"/>
     <dgm:cxn modelId="{1E7319A6-CCD4-455B-A3B8-AF3C5D289196}" type="presOf" srcId="{A532B01D-62D1-4475-9787-74EFFBB44EC2}" destId="{C4638BA0-3970-4109-9D11-D0CE416EE2F9}" srcOrd="1" destOrd="0" presId="urn:microsoft.com/office/officeart/2005/8/layout/process1"/>
-    <dgm:cxn modelId="{707DC850-37F9-4AA5-A5F1-C7A67F11FCA5}" srcId="{BFFEB589-8856-4FA6-A34B-3DA326A6F3EA}" destId="{ECFDCD2E-42EE-40BA-A4C5-A7AF637F7190}" srcOrd="1" destOrd="0" parTransId="{BE53260A-108E-4E97-A9A4-9EED8BA55C49}" sibTransId="{A532B01D-62D1-4475-9787-74EFFBB44EC2}"/>
     <dgm:cxn modelId="{2ECDF7A4-6311-487E-831A-87B604ED43C2}" srcId="{BFFEB589-8856-4FA6-A34B-3DA326A6F3EA}" destId="{AF0F72E1-F8A7-426F-BE09-7062AFB2BD6E}" srcOrd="2" destOrd="0" parTransId="{E1147879-5EF5-4F40-8001-59469A59CF0F}" sibTransId="{55808745-3377-4571-8168-C9FDEB752531}"/>
     <dgm:cxn modelId="{65A1AD75-C8AE-4739-A1BC-B52A4FFE7663}" type="presOf" srcId="{AF0F72E1-F8A7-426F-BE09-7062AFB2BD6E}" destId="{058C0D64-0570-4269-B53A-3043546911D6}" srcOrd="0" destOrd="0" presId="urn:microsoft.com/office/officeart/2005/8/layout/process1"/>
-    <dgm:cxn modelId="{854C2FBD-279F-49BB-A15A-D1650FE55EBA}" type="presOf" srcId="{A2C352FF-4966-4552-8E9F-1800933B30B2}" destId="{E6FB5216-0F0B-4757-BCA3-1B62F3778933}" srcOrd="1" destOrd="0" presId="urn:microsoft.com/office/officeart/2005/8/layout/process1"/>
-    <dgm:cxn modelId="{BC84F8E8-5C45-4CCD-9644-C65267165917}" type="presOf" srcId="{A2C352FF-4966-4552-8E9F-1800933B30B2}" destId="{9C06AE04-7B80-4D9D-A3C5-366CB1A414FE}" srcOrd="0" destOrd="0" presId="urn:microsoft.com/office/officeart/2005/8/layout/process1"/>
-    <dgm:cxn modelId="{B61993CD-734B-418D-A796-E6C3078D4427}" type="presOf" srcId="{ECFDCD2E-42EE-40BA-A4C5-A7AF637F7190}" destId="{60074922-A9EA-4A1A-852D-6B9BD0EC50DA}" srcOrd="0" destOrd="0" presId="urn:microsoft.com/office/officeart/2005/8/layout/process1"/>
     <dgm:cxn modelId="{AAF99895-5F6F-4FBE-9139-DB2231AE995B}" type="presOf" srcId="{7C36DA30-DCFD-4B0F-A64C-D4FE266EB76A}" destId="{39DACD58-F814-4213-9618-115C986105AD}" srcOrd="0" destOrd="0" presId="urn:microsoft.com/office/officeart/2005/8/layout/process1"/>
-    <dgm:cxn modelId="{28C365F9-480E-4AFA-8DB6-216484A25048}" type="presOf" srcId="{BFFEB589-8856-4FA6-A34B-3DA326A6F3EA}" destId="{E393100E-240C-4C5E-B483-918E8AB78955}" srcOrd="0" destOrd="0" presId="urn:microsoft.com/office/officeart/2005/8/layout/process1"/>
-    <dgm:cxn modelId="{3FD87FD0-4096-477A-B891-DF26F7808A40}" srcId="{BFFEB589-8856-4FA6-A34B-3DA326A6F3EA}" destId="{7C36DA30-DCFD-4B0F-A64C-D4FE266EB76A}" srcOrd="0" destOrd="0" parTransId="{DFA1A39D-EA5C-4748-AE8C-7A1F45A1F6D3}" sibTransId="{A2C352FF-4966-4552-8E9F-1800933B30B2}"/>
     <dgm:cxn modelId="{7834E366-607D-4E9F-9E6E-9A330E530870}" type="presParOf" srcId="{E393100E-240C-4C5E-B483-918E8AB78955}" destId="{39DACD58-F814-4213-9618-115C986105AD}" srcOrd="0" destOrd="0" presId="urn:microsoft.com/office/officeart/2005/8/layout/process1"/>
     <dgm:cxn modelId="{B468CAE6-D4D8-4CDC-BDF1-870A0F61A86C}" type="presParOf" srcId="{E393100E-240C-4C5E-B483-918E8AB78955}" destId="{9C06AE04-7B80-4D9D-A3C5-366CB1A414FE}" srcOrd="1" destOrd="0" presId="urn:microsoft.com/office/officeart/2005/8/layout/process1"/>
     <dgm:cxn modelId="{E38307BE-3FCA-471B-A8A5-18693F4F486E}" type="presParOf" srcId="{9C06AE04-7B80-4D9D-A3C5-366CB1A414FE}" destId="{E6FB5216-0F0B-4757-BCA3-1B62F3778933}" srcOrd="0" destOrd="0" presId="urn:microsoft.com/office/officeart/2005/8/layout/process1"/>
@@ -2430,12 +2780,15 @@
     <dgm:cxn modelId="{86338FCC-4415-48C5-BA56-7C96DACB8EBC}" type="presParOf" srcId="{E393100E-240C-4C5E-B483-918E8AB78955}" destId="{E56E2DB1-8BB7-4261-B391-31B8F943FAEE}" srcOrd="3" destOrd="0" presId="urn:microsoft.com/office/officeart/2005/8/layout/process1"/>
     <dgm:cxn modelId="{6A0641D6-0AF4-4DB8-B367-F784B4818410}" type="presParOf" srcId="{E56E2DB1-8BB7-4261-B391-31B8F943FAEE}" destId="{C4638BA0-3970-4109-9D11-D0CE416EE2F9}" srcOrd="0" destOrd="0" presId="urn:microsoft.com/office/officeart/2005/8/layout/process1"/>
     <dgm:cxn modelId="{73A19AA8-6308-49DA-BB62-856386FEB5C1}" type="presParOf" srcId="{E393100E-240C-4C5E-B483-918E8AB78955}" destId="{058C0D64-0570-4269-B53A-3043546911D6}" srcOrd="4" destOrd="0" presId="urn:microsoft.com/office/officeart/2005/8/layout/process1"/>
+    <dgm:cxn modelId="{375030AB-86BF-4401-B90F-F876E1805F4A}" type="presParOf" srcId="{E393100E-240C-4C5E-B483-918E8AB78955}" destId="{18B8C1F0-0B93-4904-B3E9-4F94E5E7EBCB}" srcOrd="5" destOrd="0" presId="urn:microsoft.com/office/officeart/2005/8/layout/process1"/>
+    <dgm:cxn modelId="{39A51F59-B2DA-449A-895D-DFA26B87BDCD}" type="presParOf" srcId="{18B8C1F0-0B93-4904-B3E9-4F94E5E7EBCB}" destId="{0F887708-A466-4F50-A180-D4DE77CFC378}" srcOrd="0" destOrd="0" presId="urn:microsoft.com/office/officeart/2005/8/layout/process1"/>
+    <dgm:cxn modelId="{1E38F485-9254-48B1-9486-24D39761B089}" type="presParOf" srcId="{E393100E-240C-4C5E-B483-918E8AB78955}" destId="{72722FB7-6F43-4F8C-A4D1-0CB24A492057}" srcOrd="6" destOrd="0" presId="urn:microsoft.com/office/officeart/2005/8/layout/process1"/>
   </dgm:cxnLst>
   <dgm:bg/>
   <dgm:whole/>
   <dgm:extLst>
     <a:ext uri="http://schemas.microsoft.com/office/drawing/2008/diagram">
-      <dsp:dataModelExt xmlns:dsp="http://schemas.microsoft.com/office/drawing/2008/diagram" relId="rId8" minVer="http://schemas.openxmlformats.org/drawingml/2006/diagram"/>
+      <dsp:dataModelExt xmlns:dsp="http://schemas.microsoft.com/office/drawing/2008/diagram" relId="rId9" minVer="http://schemas.openxmlformats.org/drawingml/2006/diagram"/>
     </a:ext>
   </dgm:extLst>
 </dgm:dataModel>
@@ -2456,8 +2809,8 @@
       </dsp:nvSpPr>
       <dsp:spPr>
         <a:xfrm>
-          <a:off x="4916" y="49567"/>
-          <a:ext cx="1469609" cy="1005764"/>
+          <a:off x="5187" y="0"/>
+          <a:ext cx="1073841" cy="1104900"/>
         </a:xfrm>
         <a:prstGeom prst="roundRect">
           <a:avLst>
@@ -2500,12 +2853,12 @@
         </a:fontRef>
       </dsp:style>
       <dsp:txBody>
-        <a:bodyPr spcFirstLastPara="0" vert="horz" wrap="square" lIns="41910" tIns="41910" rIns="41910" bIns="41910" numCol="1" spcCol="1270" anchor="ctr" anchorCtr="0">
+        <a:bodyPr spcFirstLastPara="0" vert="horz" wrap="square" lIns="38100" tIns="38100" rIns="38100" bIns="38100" numCol="1" spcCol="1270" anchor="ctr" anchorCtr="0">
           <a:noAutofit/>
         </a:bodyPr>
         <a:lstStyle/>
         <a:p>
-          <a:pPr lvl="0" algn="ctr" defTabSz="466725">
+          <a:pPr lvl="0" algn="ctr" defTabSz="444500">
             <a:lnSpc>
               <a:spcPct val="90000"/>
             </a:lnSpc>
@@ -2517,14 +2870,14 @@
             </a:spcAft>
           </a:pPr>
           <a:r>
-            <a:rPr lang="en-US" sz="1050" kern="1200"/>
+            <a:rPr lang="en-US" sz="1000" kern="1200"/>
             <a:t>Players begins at the start screen, when they press the start button it opens the game.</a:t>
           </a:r>
         </a:p>
       </dsp:txBody>
       <dsp:txXfrm>
-        <a:off x="34374" y="79025"/>
-        <a:ext cx="1410693" cy="946848"/>
+        <a:off x="36639" y="31452"/>
+        <a:ext cx="1010937" cy="1041996"/>
       </dsp:txXfrm>
     </dsp:sp>
     <dsp:sp modelId="{9C06AE04-7B80-4D9D-A3C5-366CB1A414FE}">
@@ -2534,8 +2887,8 @@
       </dsp:nvSpPr>
       <dsp:spPr>
         <a:xfrm>
-          <a:off x="1621487" y="370218"/>
-          <a:ext cx="311557" cy="364463"/>
+          <a:off x="1186413" y="419293"/>
+          <a:ext cx="227654" cy="266312"/>
         </a:xfrm>
         <a:prstGeom prst="rightArrow">
           <a:avLst>
@@ -2577,7 +2930,7 @@
         </a:bodyPr>
         <a:lstStyle/>
         <a:p>
-          <a:pPr lvl="0" algn="ctr" defTabSz="711200">
+          <a:pPr lvl="0" algn="ctr" defTabSz="466725">
             <a:lnSpc>
               <a:spcPct val="90000"/>
             </a:lnSpc>
@@ -2588,12 +2941,12 @@
               <a:spcPct val="35000"/>
             </a:spcAft>
           </a:pPr>
-          <a:endParaRPr lang="en-US" sz="1600" kern="1200"/>
+          <a:endParaRPr lang="en-US" sz="1050" kern="1200"/>
         </a:p>
       </dsp:txBody>
       <dsp:txXfrm>
-        <a:off x="1621487" y="443111"/>
-        <a:ext cx="218090" cy="218677"/>
+        <a:off x="1186413" y="472555"/>
+        <a:ext cx="159358" cy="159788"/>
       </dsp:txXfrm>
     </dsp:sp>
     <dsp:sp modelId="{60074922-A9EA-4A1A-852D-6B9BD0EC50DA}">
@@ -2603,8 +2956,8 @@
       </dsp:nvSpPr>
       <dsp:spPr>
         <a:xfrm>
-          <a:off x="2062370" y="49567"/>
-          <a:ext cx="1469609" cy="1005764"/>
+          <a:off x="1508565" y="0"/>
+          <a:ext cx="1073841" cy="1104900"/>
         </a:xfrm>
         <a:prstGeom prst="roundRect">
           <a:avLst>
@@ -2647,12 +3000,12 @@
         </a:fontRef>
       </dsp:style>
       <dsp:txBody>
-        <a:bodyPr spcFirstLastPara="0" vert="horz" wrap="square" lIns="41910" tIns="41910" rIns="41910" bIns="41910" numCol="1" spcCol="1270" anchor="ctr" anchorCtr="0">
+        <a:bodyPr spcFirstLastPara="0" vert="horz" wrap="square" lIns="38100" tIns="38100" rIns="38100" bIns="38100" numCol="1" spcCol="1270" anchor="ctr" anchorCtr="0">
           <a:noAutofit/>
         </a:bodyPr>
         <a:lstStyle/>
         <a:p>
-          <a:pPr lvl="0" algn="ctr" defTabSz="466725">
+          <a:pPr lvl="0" algn="ctr" defTabSz="444500">
             <a:lnSpc>
               <a:spcPct val="90000"/>
             </a:lnSpc>
@@ -2664,14 +3017,14 @@
             </a:spcAft>
           </a:pPr>
           <a:r>
-            <a:rPr lang="en-US" sz="1050" kern="1200"/>
+            <a:rPr lang="en-US" sz="1000" kern="1200"/>
             <a:t>Players push the space button to start the game and play it, scoring against eachother.</a:t>
           </a:r>
         </a:p>
       </dsp:txBody>
       <dsp:txXfrm>
-        <a:off x="2091828" y="79025"/>
-        <a:ext cx="1410693" cy="946848"/>
+        <a:off x="1540017" y="31452"/>
+        <a:ext cx="1010937" cy="1041996"/>
       </dsp:txXfrm>
     </dsp:sp>
     <dsp:sp modelId="{E56E2DB1-8BB7-4261-B391-31B8F943FAEE}">
@@ -2681,8 +3034,8 @@
       </dsp:nvSpPr>
       <dsp:spPr>
         <a:xfrm>
-          <a:off x="3678940" y="370218"/>
-          <a:ext cx="311557" cy="364463"/>
+          <a:off x="2689790" y="419293"/>
+          <a:ext cx="227654" cy="266312"/>
         </a:xfrm>
         <a:prstGeom prst="rightArrow">
           <a:avLst>
@@ -2724,7 +3077,7 @@
         </a:bodyPr>
         <a:lstStyle/>
         <a:p>
-          <a:pPr lvl="0" algn="ctr" defTabSz="711200">
+          <a:pPr lvl="0" algn="ctr" defTabSz="466725">
             <a:lnSpc>
               <a:spcPct val="90000"/>
             </a:lnSpc>
@@ -2735,12 +3088,12 @@
               <a:spcPct val="35000"/>
             </a:spcAft>
           </a:pPr>
-          <a:endParaRPr lang="en-US" sz="1600" kern="1200"/>
+          <a:endParaRPr lang="en-US" sz="1050" kern="1200"/>
         </a:p>
       </dsp:txBody>
       <dsp:txXfrm>
-        <a:off x="3678940" y="443111"/>
-        <a:ext cx="218090" cy="218677"/>
+        <a:off x="2689790" y="472555"/>
+        <a:ext cx="159358" cy="159788"/>
       </dsp:txXfrm>
     </dsp:sp>
     <dsp:sp modelId="{058C0D64-0570-4269-B53A-3043546911D6}">
@@ -2750,8 +3103,8 @@
       </dsp:nvSpPr>
       <dsp:spPr>
         <a:xfrm>
-          <a:off x="4119823" y="49567"/>
-          <a:ext cx="1469609" cy="1005764"/>
+          <a:off x="3011943" y="0"/>
+          <a:ext cx="1073841" cy="1104900"/>
         </a:xfrm>
         <a:prstGeom prst="roundRect">
           <a:avLst>
@@ -2794,7 +3147,80 @@
         </a:fontRef>
       </dsp:style>
       <dsp:txBody>
-        <a:bodyPr spcFirstLastPara="0" vert="horz" wrap="square" lIns="41910" tIns="41910" rIns="41910" bIns="41910" numCol="1" spcCol="1270" anchor="ctr" anchorCtr="0">
+        <a:bodyPr spcFirstLastPara="0" vert="horz" wrap="square" lIns="38100" tIns="38100" rIns="38100" bIns="38100" numCol="1" spcCol="1270" anchor="ctr" anchorCtr="0">
+          <a:noAutofit/>
+        </a:bodyPr>
+        <a:lstStyle/>
+        <a:p>
+          <a:pPr lvl="0" algn="ctr" defTabSz="444500">
+            <a:lnSpc>
+              <a:spcPct val="90000"/>
+            </a:lnSpc>
+            <a:spcBef>
+              <a:spcPct val="0"/>
+            </a:spcBef>
+            <a:spcAft>
+              <a:spcPct val="35000"/>
+            </a:spcAft>
+          </a:pPr>
+          <a:r>
+            <a:rPr lang="en-US" sz="1000" kern="1200"/>
+            <a:t>During gameplay, the lamps in the background will turn on and off acting as an obstacle for the pong ball</a:t>
+          </a:r>
+          <a:endParaRPr lang="en-US" sz="1000" kern="1200"/>
+        </a:p>
+      </dsp:txBody>
+      <dsp:txXfrm>
+        <a:off x="3043395" y="31452"/>
+        <a:ext cx="1010937" cy="1041996"/>
+      </dsp:txXfrm>
+    </dsp:sp>
+    <dsp:sp modelId="{18B8C1F0-0B93-4904-B3E9-4F94E5E7EBCB}">
+      <dsp:nvSpPr>
+        <dsp:cNvPr id="0" name=""/>
+        <dsp:cNvSpPr/>
+      </dsp:nvSpPr>
+      <dsp:spPr>
+        <a:xfrm>
+          <a:off x="4193168" y="419293"/>
+          <a:ext cx="227654" cy="266312"/>
+        </a:xfrm>
+        <a:prstGeom prst="rightArrow">
+          <a:avLst>
+            <a:gd name="adj1" fmla="val 60000"/>
+            <a:gd name="adj2" fmla="val 50000"/>
+          </a:avLst>
+        </a:prstGeom>
+        <a:solidFill>
+          <a:schemeClr val="accent1">
+            <a:tint val="60000"/>
+            <a:hueOff val="0"/>
+            <a:satOff val="0"/>
+            <a:lumOff val="0"/>
+            <a:alphaOff val="0"/>
+          </a:schemeClr>
+        </a:solidFill>
+        <a:ln>
+          <a:noFill/>
+        </a:ln>
+        <a:effectLst/>
+      </dsp:spPr>
+      <dsp:style>
+        <a:lnRef idx="0">
+          <a:scrgbClr r="0" g="0" b="0"/>
+        </a:lnRef>
+        <a:fillRef idx="1">
+          <a:scrgbClr r="0" g="0" b="0"/>
+        </a:fillRef>
+        <a:effectRef idx="0">
+          <a:scrgbClr r="0" g="0" b="0"/>
+        </a:effectRef>
+        <a:fontRef idx="minor">
+          <a:schemeClr val="lt1"/>
+        </a:fontRef>
+      </dsp:style>
+      <dsp:txBody>
+        <a:bodyPr spcFirstLastPara="0" vert="horz" wrap="square" lIns="0" tIns="0" rIns="0" bIns="0" numCol="1" spcCol="1270" anchor="ctr" anchorCtr="0">
           <a:noAutofit/>
         </a:bodyPr>
         <a:lstStyle/>
@@ -2810,15 +3236,90 @@
               <a:spcPct val="35000"/>
             </a:spcAft>
           </a:pPr>
+          <a:endParaRPr lang="en-US" sz="1050" kern="1200"/>
+        </a:p>
+      </dsp:txBody>
+      <dsp:txXfrm>
+        <a:off x="4193168" y="472555"/>
+        <a:ext cx="159358" cy="159788"/>
+      </dsp:txXfrm>
+    </dsp:sp>
+    <dsp:sp modelId="{72722FB7-6F43-4F8C-A4D1-0CB24A492057}">
+      <dsp:nvSpPr>
+        <dsp:cNvPr id="0" name=""/>
+        <dsp:cNvSpPr/>
+      </dsp:nvSpPr>
+      <dsp:spPr>
+        <a:xfrm>
+          <a:off x="4515321" y="0"/>
+          <a:ext cx="1073841" cy="1104900"/>
+        </a:xfrm>
+        <a:prstGeom prst="roundRect">
+          <a:avLst>
+            <a:gd name="adj" fmla="val 10000"/>
+          </a:avLst>
+        </a:prstGeom>
+        <a:solidFill>
+          <a:schemeClr val="accent1">
+            <a:hueOff val="0"/>
+            <a:satOff val="0"/>
+            <a:lumOff val="0"/>
+            <a:alphaOff val="0"/>
+          </a:schemeClr>
+        </a:solidFill>
+        <a:ln w="25400" cap="flat" cmpd="sng" algn="ctr">
+          <a:solidFill>
+            <a:schemeClr val="lt1">
+              <a:hueOff val="0"/>
+              <a:satOff val="0"/>
+              <a:lumOff val="0"/>
+              <a:alphaOff val="0"/>
+            </a:schemeClr>
+          </a:solidFill>
+          <a:prstDash val="solid"/>
+        </a:ln>
+        <a:effectLst/>
+      </dsp:spPr>
+      <dsp:style>
+        <a:lnRef idx="2">
+          <a:scrgbClr r="0" g="0" b="0"/>
+        </a:lnRef>
+        <a:fillRef idx="1">
+          <a:scrgbClr r="0" g="0" b="0"/>
+        </a:fillRef>
+        <a:effectRef idx="0">
+          <a:scrgbClr r="0" g="0" b="0"/>
+        </a:effectRef>
+        <a:fontRef idx="minor">
+          <a:schemeClr val="lt1"/>
+        </a:fontRef>
+      </dsp:style>
+      <dsp:txBody>
+        <a:bodyPr spcFirstLastPara="0" vert="horz" wrap="square" lIns="38100" tIns="38100" rIns="38100" bIns="38100" numCol="1" spcCol="1270" anchor="ctr" anchorCtr="0">
+          <a:noAutofit/>
+        </a:bodyPr>
+        <a:lstStyle/>
+        <a:p>
+          <a:pPr lvl="0" algn="ctr" defTabSz="444500">
+            <a:lnSpc>
+              <a:spcPct val="90000"/>
+            </a:lnSpc>
+            <a:spcBef>
+              <a:spcPct val="0"/>
+            </a:spcBef>
+            <a:spcAft>
+              <a:spcPct val="35000"/>
+            </a:spcAft>
+          </a:pPr>
           <a:r>
-            <a:rPr lang="en-US" sz="1050" kern="1200"/>
+            <a:rPr lang="en-US" sz="1000" kern="1200"/>
             <a:t>Depending on who gets 10 points first, that player wins and a victory screen appears telling them which player won.</a:t>
           </a:r>
         </a:p>
       </dsp:txBody>
       <dsp:txXfrm>
-        <a:off x="4149281" y="79025"/>
-        <a:ext cx="1410693" cy="946848"/>
+        <a:off x="4546773" y="31452"/>
+        <a:ext cx="1010937" cy="1041996"/>
       </dsp:txXfrm>
     </dsp:sp>
   </dsp:spTree>

</xml_diff>

<commit_message>
lydia wrote the latest version of GDD
</commit_message>
<xml_diff>
--- a/GDD Team 7.docx
+++ b/GDD Team 7.docx
@@ -189,19 +189,6 @@
     </w:p>
     <w:p>
       <w:pPr>
-        <w:rPr>
-          <w:color w:val="C12424"/>
-        </w:rPr>
-      </w:pPr>
-      <w:r>
-        <w:rPr>
-          <w:color w:val="C12424"/>
-        </w:rPr>
-        <w:t>[Summarize the game you are going to be creating here. It gives context for the sections that will be coming up.]</w:t>
-      </w:r>
-    </w:p>
-    <w:p>
-      <w:pPr>
         <w:pStyle w:val="Heading1"/>
       </w:pPr>
       <w:bookmarkStart w:id="5" w:name="_2et92p0" w:colFirst="0" w:colLast="0"/>
@@ -226,45 +213,31 @@
           <w:color w:val="auto"/>
         </w:rPr>
       </w:pPr>
-      <w:bookmarkStart w:id="7" w:name="_GoBack"/>
+    </w:p>
+    <w:p>
+      <w:pPr>
+        <w:rPr>
+          <w:color w:val="C12424"/>
+        </w:rPr>
+      </w:pPr>
+      <w:r>
+        <w:rPr>
+          <w:color w:val="C12424"/>
+        </w:rPr>
+        <w:t xml:space="preserve"> </w:t>
+      </w:r>
+      <w:r>
+        <w:rPr>
+          <w:color w:val="C12424"/>
+        </w:rPr>
+        <w:t>[This section should detail what the player will see in the first couple of minutes when they launch the game and begin to play. Since this game is so small, think of this as more of a brief description of the first few seconds of gameplay. What do you want the player to immediately notice and feel?]</w:t>
+      </w:r>
+      <w:bookmarkStart w:id="7" w:name="_3dy6vkm" w:colFirst="0" w:colLast="0"/>
       <w:bookmarkEnd w:id="7"/>
     </w:p>
     <w:p>
       <w:pPr>
-        <w:rPr>
-          <w:color w:val="C12424"/>
-        </w:rPr>
-      </w:pPr>
-      <w:r>
-        <w:rPr>
-          <w:color w:val="C12424"/>
-        </w:rPr>
-        <w:t xml:space="preserve"> </w:t>
-      </w:r>
-      <w:r>
-        <w:rPr>
-          <w:color w:val="C12424"/>
-        </w:rPr>
-        <w:t>[This section should detail what the player will see in the first couple of minutes when they launch the game and begin to play. Since this game is so small, think of this as more of a brief description of the first few seconds of gameplay. What do you want the player to immediately notice and feel?]</w:t>
-      </w:r>
-      <w:bookmarkStart w:id="8" w:name="_3dy6vkm" w:colFirst="0" w:colLast="0"/>
-      <w:bookmarkEnd w:id="8"/>
-    </w:p>
-    <w:p>
-      <w:pPr>
         <w:pStyle w:val="Heading2"/>
-      </w:pPr>
-      <w:r>
-        <w:lastRenderedPageBreak/>
-        <w:t>Game Flow</w:t>
-      </w:r>
-    </w:p>
-    <w:p>
-      <w:pPr>
-        <w:pStyle w:val="Heading2"/>
-        <w:rPr>
-          <w:color w:val="C12424"/>
-        </w:rPr>
       </w:pPr>
       <w:r>
         <w:rPr>
@@ -272,10 +245,32 @@
           <w:color w:val="C12424"/>
           <w:lang w:val="en-US"/>
         </w:rPr>
+        <w:lastRenderedPageBreak/>
         <w:drawing>
-          <wp:inline distT="0" distB="0" distL="0" distR="0" wp14:anchorId="5BF01FE3" wp14:editId="26043D67">
+          <wp:anchor distT="0" distB="0" distL="114300" distR="114300" simplePos="0" relativeHeight="251658240" behindDoc="1" locked="0" layoutInCell="1" allowOverlap="1" wp14:anchorId="3A1AE362" wp14:editId="3491E6F7">
+            <wp:simplePos x="0" y="0"/>
+            <wp:positionH relativeFrom="margin">
+              <wp:align>left</wp:align>
+            </wp:positionH>
+            <wp:positionV relativeFrom="paragraph">
+              <wp:posOffset>567055</wp:posOffset>
+            </wp:positionV>
             <wp:extent cx="5594350" cy="1104900"/>
             <wp:effectExtent l="19050" t="38100" r="44450" b="57150"/>
+            <wp:wrapTight wrapText="bothSides">
+              <wp:wrapPolygon edited="0">
+                <wp:start x="74" y="-745"/>
+                <wp:lineTo x="-74" y="0"/>
+                <wp:lineTo x="-74" y="19738"/>
+                <wp:lineTo x="74" y="22345"/>
+                <wp:lineTo x="21477" y="22345"/>
+                <wp:lineTo x="21698" y="18248"/>
+                <wp:lineTo x="21698" y="4841"/>
+                <wp:lineTo x="21551" y="0"/>
+                <wp:lineTo x="21477" y="-745"/>
+                <wp:lineTo x="74" y="-745"/>
+              </wp:wrapPolygon>
+            </wp:wrapTight>
             <wp:docPr id="1" name="Diagram 1"/>
             <wp:cNvGraphicFramePr/>
             <a:graphic xmlns:a="http://schemas.openxmlformats.org/drawingml/2006/main">
@@ -283,123 +278,87 @@
                 <dgm:relIds xmlns:dgm="http://schemas.openxmlformats.org/drawingml/2006/diagram" xmlns:r="http://schemas.openxmlformats.org/officeDocument/2006/relationships" r:dm="rId5" r:lo="rId6" r:qs="rId7" r:cs="rId8"/>
               </a:graphicData>
             </a:graphic>
-          </wp:inline>
+            <wp14:sizeRelH relativeFrom="page">
+              <wp14:pctWidth>0</wp14:pctWidth>
+            </wp14:sizeRelH>
+            <wp14:sizeRelV relativeFrom="page">
+              <wp14:pctHeight>0</wp14:pctHeight>
+            </wp14:sizeRelV>
+          </wp:anchor>
         </w:drawing>
       </w:r>
-    </w:p>
-    <w:p>
-      <w:pPr>
+      <w:r>
+        <w:t>Game Flow</w:t>
+      </w:r>
+    </w:p>
+    <w:p>
+      <w:pPr>
+        <w:pStyle w:val="Heading2"/>
+      </w:pPr>
+      <w:bookmarkStart w:id="8" w:name="_1t3h5sf" w:colFirst="0" w:colLast="0"/>
+      <w:bookmarkEnd w:id="8"/>
+      <w:r>
+        <w:t>Victory/Lose Conditio</w:t>
+      </w:r>
+      <w:r>
+        <w:t>n</w:t>
+      </w:r>
+    </w:p>
+    <w:p>
+      <w:r>
+        <w:t>If player 1 scores 10 points against player 2, a screen will pop up announcing that player 1 has won. If player 2 scores 10 points against player 1, a screen will pop up announcing that player 2 has won.</w:t>
+      </w:r>
+    </w:p>
+    <w:p>
+      <w:pPr>
+        <w:pStyle w:val="Heading2"/>
         <w:rPr>
           <w:color w:val="C12424"/>
         </w:rPr>
       </w:pPr>
-      <w:r>
+      <w:bookmarkStart w:id="9" w:name="_4d34og8" w:colFirst="0" w:colLast="0"/>
+      <w:bookmarkEnd w:id="9"/>
+      <w:r>
+        <w:t xml:space="preserve">Asset List </w:t>
+      </w:r>
+    </w:p>
+    <w:p>
+      <w:pPr>
+        <w:rPr>
+          <w:color w:val="auto"/>
+        </w:rPr>
+      </w:pPr>
+      <w:r>
+        <w:rPr>
+          <w:color w:val="auto"/>
+        </w:rPr>
+        <w:t>C:\Users\lydia.rogers\Desktop\Team 7 Pong\Pong</w:t>
+      </w:r>
+    </w:p>
+    <w:p>
+      <w:pPr>
         <w:rPr>
           <w:color w:val="C12424"/>
         </w:rPr>
-        <w:t>[Use this section to describe exactly how you envision the game to be played and what order things will happen in. If you are feeling especially fancy you could even include a flowchart to help describe how the different parts of the game lead the player from one area or screen to the next, or a map.]</w:t>
-      </w:r>
-    </w:p>
-    <w:p>
-      <w:pPr>
+      </w:pPr>
+      <w:r>
         <w:rPr>
           <w:color w:val="C12424"/>
         </w:rPr>
-      </w:pPr>
-    </w:p>
-    <w:p>
-      <w:pPr>
-        <w:pStyle w:val="Heading2"/>
-      </w:pPr>
-      <w:bookmarkStart w:id="9" w:name="_1t3h5sf" w:colFirst="0" w:colLast="0"/>
-      <w:bookmarkEnd w:id="9"/>
-      <w:r>
-        <w:t>Victory/Lose Conditio</w:t>
-      </w:r>
-      <w:r>
-        <w:t>n</w:t>
-      </w:r>
-    </w:p>
-    <w:p>
-      <w:r>
-        <w:t xml:space="preserve">If player 1 scores 10 points against player 2, a screen will pop up announcing that player 1 has won. If </w:t>
-      </w:r>
-      <w:r>
-        <w:t xml:space="preserve">player </w:t>
-      </w:r>
-      <w:r>
-        <w:t>2</w:t>
-      </w:r>
-      <w:r>
-        <w:t xml:space="preserve"> scores 10 points against player </w:t>
-      </w:r>
-      <w:r>
-        <w:t>1,</w:t>
-      </w:r>
-      <w:r>
-        <w:t xml:space="preserve"> a screen will pop up a</w:t>
-      </w:r>
-      <w:r>
-        <w:t>nnouncing that player 2</w:t>
-      </w:r>
-      <w:r>
-        <w:t xml:space="preserve"> has won.</w:t>
-      </w:r>
-    </w:p>
-    <w:p>
-      <w:pPr>
-        <w:pStyle w:val="Heading2"/>
-        <w:rPr>
-          <w:color w:val="C12424"/>
-        </w:rPr>
-      </w:pPr>
-      <w:bookmarkStart w:id="10" w:name="_4d34og8" w:colFirst="0" w:colLast="0"/>
+        <w:t>[Describe the feel of the game here and list out the assets that will need to be created for the project. Most of the heavy lifting will be done in the Art Style Guide that the Art Lead is responsible for yet the GDD has this section to list out the assets that will need to be created and how it pertains to gameplay.]</w:t>
+      </w:r>
+    </w:p>
+    <w:p>
+      <w:pPr>
+        <w:pStyle w:val="Heading1"/>
+      </w:pPr>
+      <w:bookmarkStart w:id="10" w:name="_2s8eyo1" w:colFirst="0" w:colLast="0"/>
       <w:bookmarkEnd w:id="10"/>
       <w:r>
-        <w:t xml:space="preserve">Asset List </w:t>
-      </w:r>
-      <w:r>
-        <w:rPr>
-          <w:color w:val="C12424"/>
-        </w:rPr>
-        <w:t>[To be written by the Producer]</w:t>
-      </w:r>
-    </w:p>
-    <w:p>
-      <w:pPr>
-        <w:rPr>
-          <w:color w:val="auto"/>
-        </w:rPr>
-      </w:pPr>
-      <w:r>
-        <w:rPr>
-          <w:color w:val="auto"/>
-        </w:rPr>
-        <w:t>C:\Users\lydia.rogers\Desktop\Team 7 Pong\Pong</w:t>
-      </w:r>
-    </w:p>
-    <w:p>
-      <w:pPr>
-        <w:rPr>
-          <w:color w:val="C12424"/>
-        </w:rPr>
-      </w:pPr>
-      <w:r>
-        <w:rPr>
-          <w:color w:val="C12424"/>
-        </w:rPr>
-        <w:t>[Describe the feel of the game here and list out the assets that will need to be created for the project. Most of the heavy lifting will be done in the Art Style Guide that the Art Lead is responsible for yet the GDD has this section to list out the assets that will need to be created and how it pertains to gameplay.]</w:t>
-      </w:r>
-    </w:p>
-    <w:p>
-      <w:pPr>
-        <w:pStyle w:val="Heading1"/>
-      </w:pPr>
-      <w:bookmarkStart w:id="11" w:name="_2s8eyo1" w:colFirst="0" w:colLast="0"/>
+        <w:t>Target Audience</w:t>
+      </w:r>
+      <w:bookmarkStart w:id="11" w:name="_GoBack"/>
       <w:bookmarkEnd w:id="11"/>
-      <w:r>
-        <w:t>Target Audience</w:t>
-      </w:r>
     </w:p>
     <w:p>
       <w:pPr>
@@ -485,35 +444,35 @@
       <w:bookmarkStart w:id="14" w:name="_26in1rg" w:colFirst="0" w:colLast="0"/>
       <w:bookmarkEnd w:id="14"/>
       <w:r>
+        <w:t>Day 2</w:t>
+      </w:r>
+    </w:p>
+    <w:p>
+      <w:pPr>
+        <w:rPr>
+          <w:color w:val="auto"/>
+        </w:rPr>
+      </w:pPr>
+      <w:r>
+        <w:rPr>
+          <w:color w:val="auto"/>
+        </w:rPr>
+        <w:t xml:space="preserve">Our Trello list is updated and items have been moved into progression. We have started working on various jobs assigned to us by the director. The game is being worked on by our tech lead and the backgrounds will be made for the game. At the end of the day we should have our work turned in and a considerable amount of the game placed in. </w:t>
+      </w:r>
+    </w:p>
+    <w:p>
+      <w:pPr>
+        <w:rPr>
+          <w:b/>
+          <w:color w:val="auto"/>
+        </w:rPr>
+      </w:pPr>
+      <w:r>
+        <w:rPr>
+          <w:b/>
+          <w:color w:val="auto"/>
+        </w:rPr>
         <w:lastRenderedPageBreak/>
-        <w:t>Day 2</w:t>
-      </w:r>
-    </w:p>
-    <w:p>
-      <w:pPr>
-        <w:rPr>
-          <w:color w:val="auto"/>
-        </w:rPr>
-      </w:pPr>
-      <w:r>
-        <w:rPr>
-          <w:color w:val="auto"/>
-        </w:rPr>
-        <w:t xml:space="preserve">Our Trello list is updated and items have been moved into progression. We have started working on various jobs assigned to us by the director. The game is being worked on by our tech lead and the backgrounds will be made for the game. At the end of the day we should have our work turned in and a considerable amount of the game placed in. </w:t>
-      </w:r>
-    </w:p>
-    <w:p>
-      <w:pPr>
-        <w:rPr>
-          <w:b/>
-          <w:color w:val="auto"/>
-        </w:rPr>
-      </w:pPr>
-      <w:r>
-        <w:rPr>
-          <w:b/>
-          <w:color w:val="auto"/>
-        </w:rPr>
         <w:t>Tasks</w:t>
       </w:r>
       <w:r>
@@ -849,125 +808,125 @@
       </w:r>
     </w:p>
     <w:p>
-      <w:pPr>
+      <w:r>
         <w:rPr>
           <w:b/>
         </w:rPr>
-      </w:pPr>
+        <w:t>Art:</w:t>
+      </w:r>
       <w:r>
         <w:rPr>
           <w:b/>
         </w:rPr>
-        <w:t>Art:</w:t>
-      </w:r>
-    </w:p>
-    <w:p>
-      <w:pPr>
+        <w:t xml:space="preserve"> </w:t>
+      </w:r>
+      <w:r>
+        <w:t>Finish implementing all the backgrounds and edit the sprites to be in the game</w:t>
+      </w:r>
+    </w:p>
+    <w:p>
+      <w:r>
         <w:rPr>
           <w:b/>
         </w:rPr>
-      </w:pPr>
+        <w:t>Tech:</w:t>
+      </w:r>
+      <w:r>
+        <w:t xml:space="preserve"> When the game has been put together and playable, add the rest to it.</w:t>
+      </w:r>
+    </w:p>
+    <w:p>
       <w:r>
         <w:rPr>
           <w:b/>
         </w:rPr>
-        <w:t>Tech:</w:t>
-      </w:r>
-    </w:p>
-    <w:p>
-      <w:pPr>
+        <w:t>Sound:</w:t>
+      </w:r>
+      <w:r>
         <w:rPr>
           <w:b/>
         </w:rPr>
-      </w:pPr>
+        <w:t xml:space="preserve"> </w:t>
+      </w:r>
+      <w:r>
+        <w:t>Sound effects organized and ready to place in the game and create sounds.</w:t>
+      </w:r>
+    </w:p>
+    <w:p>
       <w:r>
         <w:rPr>
           <w:b/>
         </w:rPr>
-        <w:t>Sound:</w:t>
-      </w:r>
-    </w:p>
-    <w:p>
+        <w:t>Milestone for tomorrow:</w:t>
+      </w:r>
       <w:r>
         <w:rPr>
           <w:b/>
         </w:rPr>
-        <w:t>Milestone for tomorrow:</w:t>
-      </w:r>
-      <w:r>
+        <w:t xml:space="preserve">  </w:t>
+      </w:r>
+      <w:r>
+        <w:t>Get in the ba</w:t>
+      </w:r>
+      <w:r>
+        <w:t>sic aspects of the game so it can become playable.</w:t>
+      </w:r>
+    </w:p>
+    <w:p>
+      <w:pPr>
+        <w:pStyle w:val="Heading2"/>
+      </w:pPr>
+      <w:r>
+        <w:t>Day 4</w:t>
+      </w:r>
+    </w:p>
+    <w:p>
+      <w:r>
+        <w:t xml:space="preserve">The game should hopefully be finished at this point. Art should be incorporated </w:t>
+      </w:r>
+      <w:r>
+        <w:t xml:space="preserve">into the final version. Sound will be inserted into the </w:t>
+      </w:r>
+      <w:proofErr w:type="spellStart"/>
+      <w:r>
+        <w:t>playthrough</w:t>
+      </w:r>
+      <w:proofErr w:type="spellEnd"/>
+      <w:r>
+        <w:t xml:space="preserve">. The game will be </w:t>
+      </w:r>
+      <w:proofErr w:type="spellStart"/>
+      <w:r>
+        <w:t>effectivley</w:t>
+      </w:r>
+      <w:proofErr w:type="spellEnd"/>
+      <w:r>
+        <w:t xml:space="preserve"> playable and whatever needs to go to canvas is turned in.</w:t>
+      </w:r>
+    </w:p>
+    <w:p>
+      <w:pPr>
         <w:rPr>
           <w:b/>
         </w:rPr>
-        <w:t xml:space="preserve">  </w:t>
-      </w:r>
-      <w:r>
-        <w:t xml:space="preserve">Get in the </w:t>
-      </w:r>
-      <w:proofErr w:type="spellStart"/>
-      <w:r>
-        <w:t>baisic</w:t>
-      </w:r>
-      <w:proofErr w:type="spellEnd"/>
-      <w:r>
-        <w:t xml:space="preserve"> aspects of the game so it can become playable.</w:t>
-      </w:r>
-    </w:p>
-    <w:p>
-      <w:pPr>
-        <w:pStyle w:val="Heading2"/>
-      </w:pPr>
-      <w:r>
-        <w:t>Day 4</w:t>
-      </w:r>
-    </w:p>
-    <w:p>
-      <w:r>
-        <w:t xml:space="preserve">The game should hopefully be finished at this point. Art should be incorporated </w:t>
-      </w:r>
-      <w:r>
-        <w:t xml:space="preserve">into the final version. Sound will be inserted into the </w:t>
-      </w:r>
-      <w:proofErr w:type="spellStart"/>
-      <w:r>
-        <w:t>playthrough</w:t>
-      </w:r>
-      <w:proofErr w:type="spellEnd"/>
-      <w:r>
-        <w:t xml:space="preserve">. The game will be </w:t>
-      </w:r>
-      <w:proofErr w:type="spellStart"/>
-      <w:r>
-        <w:t>effectivley</w:t>
-      </w:r>
-      <w:proofErr w:type="spellEnd"/>
-      <w:r>
-        <w:t xml:space="preserve"> playable and whatever needs to go to canvas is turned in.</w:t>
-      </w:r>
-    </w:p>
-    <w:p>
-      <w:pPr>
+      </w:pPr>
+      <w:r>
         <w:rPr>
           <w:b/>
         </w:rPr>
-      </w:pPr>
-      <w:r>
+        <w:t xml:space="preserve">Tasks that need to be finished </w:t>
+      </w:r>
+    </w:p>
+    <w:p>
+      <w:pPr>
         <w:rPr>
           <w:b/>
         </w:rPr>
-        <w:t xml:space="preserve">Tasks that need to be finished </w:t>
-      </w:r>
-    </w:p>
-    <w:p>
-      <w:pPr>
+      </w:pPr>
+      <w:r>
         <w:rPr>
           <w:b/>
         </w:rPr>
-      </w:pPr>
-      <w:r>
-        <w:rPr>
-          <w:b/>
-        </w:rPr>
-        <w:lastRenderedPageBreak/>
         <w:t>Art:</w:t>
       </w:r>
     </w:p>
@@ -1652,6 +1611,7 @@
   <w:style w:type="character" w:default="1" w:styleId="DefaultParagraphFont">
     <w:name w:val="Default Paragraph Font"/>
     <w:uiPriority w:val="1"/>
+    <w:semiHidden/>
     <w:unhideWhenUsed/>
   </w:style>
   <w:style w:type="table" w:default="1" w:styleId="TableNormal">
@@ -2552,7 +2512,6 @@
             <a:rPr lang="en-US" sz="1000"/>
             <a:t>During gameplay, the lamps in the background will turn on and off acting as an obstacle for the pong ball</a:t>
           </a:r>
-          <a:endParaRPr lang="en-US" sz="1000"/>
         </a:p>
       </dgm:t>
     </dgm:pt>
@@ -3167,7 +3126,6 @@
             <a:rPr lang="en-US" sz="1000" kern="1200"/>
             <a:t>During gameplay, the lamps in the background will turn on and off acting as an obstacle for the pong ball</a:t>
           </a:r>
-          <a:endParaRPr lang="en-US" sz="1000" kern="1200"/>
         </a:p>
       </dsp:txBody>
       <dsp:txXfrm>

</xml_diff>

<commit_message>
I updated the GDD
</commit_message>
<xml_diff>
--- a/GDD Team 7.docx
+++ b/GDD Team 7.docx
@@ -217,23 +217,120 @@
     <w:p>
       <w:pPr>
         <w:rPr>
-          <w:color w:val="C12424"/>
+          <w:color w:val="auto"/>
         </w:rPr>
       </w:pPr>
-      <w:r>
-        <w:rPr>
-          <w:color w:val="C12424"/>
-        </w:rPr>
-        <w:t xml:space="preserve"> </w:t>
-      </w:r>
-      <w:r>
-        <w:rPr>
-          <w:color w:val="C12424"/>
-        </w:rPr>
-        <w:t>[This section should detail what the player will see in the first couple of minutes when they launch the game and begin to play. Since this game is so small, think of this as more of a brief description of the first few seconds of gameplay. What do you want the player to immediately notice and feel?]</w:t>
-      </w:r>
       <w:bookmarkStart w:id="7" w:name="_3dy6vkm" w:colFirst="0" w:colLast="0"/>
       <w:bookmarkEnd w:id="7"/>
+      <w:r>
+        <w:rPr>
+          <w:color w:val="auto"/>
+        </w:rPr>
+        <w:t xml:space="preserve">Upon opening the game, our player is greeted by a very welcoming title screen, complete with soft pastel colors and comforting visuals. These visuals include </w:t>
+      </w:r>
+      <w:proofErr w:type="spellStart"/>
+      <w:r>
+        <w:rPr>
+          <w:color w:val="auto"/>
+        </w:rPr>
+        <w:t>comfey</w:t>
+      </w:r>
+      <w:proofErr w:type="spellEnd"/>
+      <w:r>
+        <w:rPr>
+          <w:color w:val="auto"/>
+        </w:rPr>
+        <w:t xml:space="preserve"> pillows and neat rounded </w:t>
+      </w:r>
+      <w:r>
+        <w:rPr>
+          <w:color w:val="auto"/>
+        </w:rPr>
+        <w:t xml:space="preserve">cursive. The player is given two options: Play the </w:t>
+      </w:r>
+      <w:proofErr w:type="spellStart"/>
+      <w:r>
+        <w:rPr>
+          <w:color w:val="auto"/>
+        </w:rPr>
+        <w:t>origional</w:t>
+      </w:r>
+      <w:proofErr w:type="spellEnd"/>
+      <w:r>
+        <w:rPr>
+          <w:color w:val="auto"/>
+        </w:rPr>
+        <w:t xml:space="preserve">, or play the version with the same welcoming </w:t>
+      </w:r>
+      <w:proofErr w:type="spellStart"/>
+      <w:r>
+        <w:rPr>
+          <w:color w:val="auto"/>
+        </w:rPr>
+        <w:t>asthetic</w:t>
+      </w:r>
+      <w:proofErr w:type="spellEnd"/>
+      <w:r>
+        <w:rPr>
+          <w:color w:val="auto"/>
+        </w:rPr>
+        <w:t xml:space="preserve">. </w:t>
+      </w:r>
+    </w:p>
+    <w:p>
+      <w:pPr>
+        <w:rPr>
+          <w:color w:val="auto"/>
+        </w:rPr>
+      </w:pPr>
+      <w:r>
+        <w:rPr>
+          <w:color w:val="auto"/>
+        </w:rPr>
+        <w:t xml:space="preserve">The improved and adapted version boasts the same </w:t>
+      </w:r>
+      <w:proofErr w:type="spellStart"/>
+      <w:r>
+        <w:rPr>
+          <w:color w:val="auto"/>
+        </w:rPr>
+        <w:t>cosy</w:t>
+      </w:r>
+      <w:proofErr w:type="spellEnd"/>
+      <w:r>
+        <w:rPr>
+          <w:color w:val="auto"/>
+        </w:rPr>
+        <w:t xml:space="preserve"> visuals as the title screen, along with very pleasing </w:t>
+      </w:r>
+      <w:proofErr w:type="spellStart"/>
+      <w:r>
+        <w:rPr>
+          <w:color w:val="auto"/>
+        </w:rPr>
+        <w:t>asthetic</w:t>
+      </w:r>
+      <w:proofErr w:type="spellEnd"/>
+      <w:r>
+        <w:rPr>
+          <w:color w:val="auto"/>
+        </w:rPr>
+        <w:t xml:space="preserve">. Their ears are tickled with soft </w:t>
+      </w:r>
+      <w:proofErr w:type="spellStart"/>
+      <w:r>
+        <w:rPr>
+          <w:color w:val="auto"/>
+        </w:rPr>
+        <w:t>auditorial</w:t>
+      </w:r>
+      <w:proofErr w:type="spellEnd"/>
+      <w:r>
+        <w:rPr>
+          <w:color w:val="auto"/>
+        </w:rPr>
+        <w:t xml:space="preserve"> cues. Cues that promote and ensure the relaxed atmosphere.</w:t>
+      </w:r>
     </w:p>
     <w:p>
       <w:pPr>
@@ -357,8 +454,6 @@
       <w:r>
         <w:t>Target Audience</w:t>
       </w:r>
-      <w:bookmarkStart w:id="11" w:name="_GoBack"/>
-      <w:bookmarkEnd w:id="11"/>
     </w:p>
     <w:p>
       <w:pPr>
@@ -380,8 +475,8 @@
           <w:color w:val="C12424"/>
         </w:rPr>
       </w:pPr>
-      <w:bookmarkStart w:id="12" w:name="_17dp8vu" w:colFirst="0" w:colLast="0"/>
-      <w:bookmarkEnd w:id="12"/>
+      <w:bookmarkStart w:id="11" w:name="_17dp8vu" w:colFirst="0" w:colLast="0"/>
+      <w:bookmarkEnd w:id="11"/>
       <w:r>
         <w:t>Schedule</w:t>
       </w:r>
@@ -390,8 +485,8 @@
       <w:pPr>
         <w:pStyle w:val="Heading2"/>
       </w:pPr>
-      <w:bookmarkStart w:id="13" w:name="_3rdcrjn" w:colFirst="0" w:colLast="0"/>
-      <w:bookmarkEnd w:id="13"/>
+      <w:bookmarkStart w:id="12" w:name="_3rdcrjn" w:colFirst="0" w:colLast="0"/>
+      <w:bookmarkEnd w:id="12"/>
       <w:r>
         <w:t>Day 1</w:t>
       </w:r>
@@ -441,8 +536,8 @@
       <w:pPr>
         <w:pStyle w:val="Heading2"/>
       </w:pPr>
-      <w:bookmarkStart w:id="14" w:name="_26in1rg" w:colFirst="0" w:colLast="0"/>
-      <w:bookmarkEnd w:id="14"/>
+      <w:bookmarkStart w:id="13" w:name="_26in1rg" w:colFirst="0" w:colLast="0"/>
+      <w:bookmarkEnd w:id="13"/>
       <w:r>
         <w:t>Day 2</w:t>
       </w:r>
@@ -715,8 +810,8 @@
       <w:pPr>
         <w:pStyle w:val="Heading2"/>
       </w:pPr>
-      <w:bookmarkStart w:id="15" w:name="_lnxbz9" w:colFirst="0" w:colLast="0"/>
-      <w:bookmarkEnd w:id="15"/>
+      <w:bookmarkStart w:id="14" w:name="_lnxbz9" w:colFirst="0" w:colLast="0"/>
+      <w:bookmarkEnd w:id="14"/>
       <w:r>
         <w:t>Day 3</w:t>
       </w:r>
@@ -918,50 +1013,102 @@
       </w:r>
     </w:p>
     <w:p>
-      <w:pPr>
+      <w:r>
         <w:rPr>
           <w:b/>
         </w:rPr>
-      </w:pPr>
+        <w:t>Art:</w:t>
+      </w:r>
       <w:r>
         <w:rPr>
           <w:b/>
         </w:rPr>
-        <w:t>Art:</w:t>
-      </w:r>
-    </w:p>
-    <w:p>
-      <w:pPr>
+        <w:t xml:space="preserve"> </w:t>
+      </w:r>
+      <w:r>
+        <w:t xml:space="preserve">Art style guide is in the works, as well as the </w:t>
+      </w:r>
+      <w:proofErr w:type="spellStart"/>
+      <w:r>
+        <w:t>coalesence</w:t>
+      </w:r>
+      <w:proofErr w:type="spellEnd"/>
+      <w:r>
+        <w:t xml:space="preserve"> of the assets for the asset list.</w:t>
+      </w:r>
+    </w:p>
+    <w:p>
+      <w:r>
         <w:rPr>
           <w:b/>
         </w:rPr>
-      </w:pPr>
+        <w:t>Tech:</w:t>
+      </w:r>
       <w:r>
         <w:rPr>
           <w:b/>
         </w:rPr>
-        <w:t>Tech:</w:t>
-      </w:r>
-    </w:p>
-    <w:p>
-      <w:pPr>
+        <w:t xml:space="preserve"> </w:t>
+      </w:r>
+      <w:r>
+        <w:t>Is working on fixing the ‘restart’ button so that it restarts the version that was just played instead of the one that was not.</w:t>
+      </w:r>
+    </w:p>
+    <w:p>
+      <w:r>
         <w:rPr>
           <w:b/>
         </w:rPr>
-      </w:pPr>
+        <w:t>Sound:</w:t>
+      </w:r>
       <w:r>
         <w:rPr>
           <w:b/>
         </w:rPr>
-        <w:t>Sound:</w:t>
-      </w:r>
-    </w:p>
-    <w:p>
-      <w:r>
-        <w:rPr>
-          <w:color w:val="C12424"/>
-        </w:rPr>
-        <w:t>[Describe what state the game should be in and list all the assets, code, art, etc. that should be done at the end of day/milestone three and by whom. Do not assign something to people until the start of each day!]</w:t>
+        <w:t xml:space="preserve"> </w:t>
+      </w:r>
+      <w:r>
+        <w:t>Currently working on the sound effect for ‘Victory 2’.</w:t>
+      </w:r>
+    </w:p>
+    <w:p>
+      <w:r>
+        <w:rPr>
+          <w:b/>
+        </w:rPr>
+        <w:t>Milestone for</w:t>
+      </w:r>
+      <w:bookmarkStart w:id="15" w:name="_GoBack"/>
+      <w:bookmarkEnd w:id="15"/>
+      <w:r>
+        <w:rPr>
+          <w:b/>
+        </w:rPr>
+        <w:t xml:space="preserve"> TODAY</w:t>
+      </w:r>
+      <w:r>
+        <w:rPr>
+          <w:b/>
+        </w:rPr>
+        <w:t xml:space="preserve">: </w:t>
+      </w:r>
+      <w:r>
+        <w:t>Today we expect to finish the game! Or at least complete enough for proper presentation.</w:t>
+      </w:r>
+      <w:r>
+        <w:t xml:space="preserve"> All assets, code, art, and </w:t>
+      </w:r>
+      <w:proofErr w:type="spellStart"/>
+      <w:r>
+        <w:t>etc</w:t>
+      </w:r>
+      <w:proofErr w:type="spellEnd"/>
+      <w:r>
+        <w:t xml:space="preserve"> (Excluding optional decisions) should be finished. Art based </w:t>
+      </w:r>
+      <w:r>
+        <w:lastRenderedPageBreak/>
+        <w:t>goals will be completed by the art lead, tech based goals for the tech lead, and sound based goals for the sound lead. The producer will be sure to supervise them.</w:t>
       </w:r>
     </w:p>
     <w:p/>

</xml_diff>

<commit_message>
Alex finished up the GDD Team 7.docx
</commit_message>
<xml_diff>
--- a/GDD Team 7.docx
+++ b/GDD Team 7.docx
@@ -435,14 +435,21 @@
     <w:p>
       <w:pPr>
         <w:rPr>
-          <w:color w:val="C12424"/>
+          <w:color w:val="auto"/>
         </w:rPr>
       </w:pPr>
-      <w:r>
-        <w:rPr>
-          <w:color w:val="C12424"/>
-        </w:rPr>
-        <w:t>[Describe the feel of the game here and list out the assets that will need to be created for the project. Most of the heavy lifting will be done in the Art Style Guide that the Art Lead is responsible for yet the GDD has this section to list out the assets that will need to be created and how it pertains to gameplay.]</w:t>
+    </w:p>
+    <w:p>
+      <w:pPr>
+        <w:rPr>
+          <w:color w:val="auto"/>
+        </w:rPr>
+      </w:pPr>
+      <w:r>
+        <w:rPr>
+          <w:color w:val="auto"/>
+        </w:rPr>
+        <w:t xml:space="preserve">The game feels very much like a modern city apartment, and will need sprites, music, and design to match this. The art lead will work on the sprites, creating paddles, a ball, a border, a background (for all win/menu/game screens), as well as lamps for the obstacles and buttons (clicked and un-clicked)—all fitting within this blue city-style apartment aesthetic. The sound lead will create a 30 second looping track that adds to this ambiance. They will also create sound effects for all needed areas in the game, to really bring it to life. </w:t>
       </w:r>
     </w:p>
     <w:p>
@@ -465,7 +472,28 @@
         <w:rPr>
           <w:color w:val="auto"/>
         </w:rPr>
-        <w:t xml:space="preserve">The intended audience is for all ages. Because the theme of this game is designed for the general audiences, it can cater to all players. </w:t>
+        <w:t>The intended audience is for all ages. Because the theme of this</w:t>
+      </w:r>
+      <w:bookmarkStart w:id="11" w:name="_GoBack"/>
+      <w:bookmarkEnd w:id="11"/>
+      <w:r>
+        <w:rPr>
+          <w:color w:val="auto"/>
+        </w:rPr>
+        <w:t xml:space="preserve"> game is designed for the general audiences, it can cater to all players. </w:t>
+      </w:r>
+    </w:p>
+    <w:p>
+      <w:pPr>
+        <w:rPr>
+          <w:color w:val="auto"/>
+        </w:rPr>
+      </w:pPr>
+      <w:r>
+        <w:rPr>
+          <w:color w:val="auto"/>
+        </w:rPr>
+        <w:t>However, to narrow the scope of audience, this game will most likely be aimed towards teenagers who would like a more modern revamp of Pong.</w:t>
       </w:r>
     </w:p>
     <w:p>
@@ -475,8 +503,8 @@
           <w:color w:val="C12424"/>
         </w:rPr>
       </w:pPr>
-      <w:bookmarkStart w:id="11" w:name="_17dp8vu" w:colFirst="0" w:colLast="0"/>
-      <w:bookmarkEnd w:id="11"/>
+      <w:bookmarkStart w:id="12" w:name="_17dp8vu" w:colFirst="0" w:colLast="0"/>
+      <w:bookmarkEnd w:id="12"/>
       <w:r>
         <w:t>Schedule</w:t>
       </w:r>
@@ -485,8 +513,8 @@
       <w:pPr>
         <w:pStyle w:val="Heading2"/>
       </w:pPr>
-      <w:bookmarkStart w:id="12" w:name="_3rdcrjn" w:colFirst="0" w:colLast="0"/>
-      <w:bookmarkEnd w:id="12"/>
+      <w:bookmarkStart w:id="13" w:name="_3rdcrjn" w:colFirst="0" w:colLast="0"/>
+      <w:bookmarkEnd w:id="13"/>
       <w:r>
         <w:t>Day 1</w:t>
       </w:r>
@@ -536,9 +564,10 @@
       <w:pPr>
         <w:pStyle w:val="Heading2"/>
       </w:pPr>
-      <w:bookmarkStart w:id="13" w:name="_26in1rg" w:colFirst="0" w:colLast="0"/>
-      <w:bookmarkEnd w:id="13"/>
-      <w:r>
+      <w:bookmarkStart w:id="14" w:name="_26in1rg" w:colFirst="0" w:colLast="0"/>
+      <w:bookmarkEnd w:id="14"/>
+      <w:r>
+        <w:lastRenderedPageBreak/>
         <w:t>Day 2</w:t>
       </w:r>
     </w:p>
@@ -567,7 +596,6 @@
           <w:b/>
           <w:color w:val="auto"/>
         </w:rPr>
-        <w:lastRenderedPageBreak/>
         <w:t>Tasks</w:t>
       </w:r>
       <w:r>
@@ -810,8 +838,8 @@
       <w:pPr>
         <w:pStyle w:val="Heading2"/>
       </w:pPr>
-      <w:bookmarkStart w:id="14" w:name="_lnxbz9" w:colFirst="0" w:colLast="0"/>
-      <w:bookmarkEnd w:id="14"/>
+      <w:bookmarkStart w:id="15" w:name="_lnxbz9" w:colFirst="0" w:colLast="0"/>
+      <w:bookmarkEnd w:id="15"/>
       <w:r>
         <w:t>Day 3</w:t>
       </w:r>
@@ -1017,6 +1045,7 @@
         <w:rPr>
           <w:b/>
         </w:rPr>
+        <w:lastRenderedPageBreak/>
         <w:t>Art:</w:t>
       </w:r>
       <w:r>
@@ -1078,8 +1107,6 @@
         </w:rPr>
         <w:t>Milestone for</w:t>
       </w:r>
-      <w:bookmarkStart w:id="15" w:name="_GoBack"/>
-      <w:bookmarkEnd w:id="15"/>
       <w:r>
         <w:rPr>
           <w:b/>
@@ -1104,11 +1131,7 @@
       </w:r>
       <w:proofErr w:type="spellEnd"/>
       <w:r>
-        <w:t xml:space="preserve"> (Excluding optional decisions) should be finished. Art based </w:t>
-      </w:r>
-      <w:r>
-        <w:lastRenderedPageBreak/>
-        <w:t>goals will be completed by the art lead, tech based goals for the tech lead, and sound based goals for the sound lead. The producer will be sure to supervise them.</w:t>
+        <w:t xml:space="preserve"> (Excluding optional decisions) should be finished. Art based goals will be completed by the art lead, tech based goals for the tech lead, and sound based goals for the sound lead. The producer will be sure to supervise them.</w:t>
       </w:r>
     </w:p>
     <w:p/>

</xml_diff>